<commit_message>
Begined first part of diploma
</commit_message>
<xml_diff>
--- a/docs/Diploma.docx
+++ b/docs/Diploma.docx
@@ -3,8 +3,1555 @@
 <w:document xmlns:wpc="http://schemas.microsoft.com/office/word/2010/wordprocessingCanvas" xmlns:mc="http://schemas.openxmlformats.org/markup-compatibility/2006" xmlns:o="urn:schemas-microsoft-com:office:office" xmlns:r="http://schemas.openxmlformats.org/officeDocument/2006/relationships" xmlns:m="http://schemas.openxmlformats.org/officeDocument/2006/math" xmlns:v="urn:schemas-microsoft-com:vml" xmlns:wp14="http://schemas.microsoft.com/office/word/2010/wordprocessingDrawing" xmlns:wp="http://schemas.openxmlformats.org/drawingml/2006/wordprocessingDrawing" xmlns:w10="urn:schemas-microsoft-com:office:word" xmlns:w="http://schemas.openxmlformats.org/wordprocessingml/2006/main" xmlns:w14="http://schemas.microsoft.com/office/word/2010/wordml" xmlns:wpg="http://schemas.microsoft.com/office/word/2010/wordprocessingGroup" xmlns:wpi="http://schemas.microsoft.com/office/word/2010/wordprocessingInk" xmlns:wne="http://schemas.microsoft.com/office/word/2006/wordml" xmlns:wps="http://schemas.microsoft.com/office/word/2010/wordprocessingShape" mc:Ignorable="w14 wp14">
   <w:body>
     <w:p>
+      <w:pPr>
+        <w:jc w:val="center"/>
+        <w:rPr>
+          <w:rFonts w:ascii="Times New Roman" w:hAnsi="Times New Roman" w:cs="Times New Roman"/>
+          <w:sz w:val="28"/>
+          <w:szCs w:val="28"/>
+          <w:lang w:val="uk-UA"/>
+        </w:rPr>
+      </w:pPr>
+      <w:r>
+        <w:rPr>
+          <w:rFonts w:ascii="Times New Roman" w:hAnsi="Times New Roman" w:cs="Times New Roman"/>
+          <w:sz w:val="28"/>
+          <w:szCs w:val="28"/>
+          <w:lang w:val="uk-UA"/>
+        </w:rPr>
+        <w:t>РОЗДІЛ 1</w:t>
+      </w:r>
+    </w:p>
+    <w:p>
+      <w:pPr>
+        <w:jc w:val="center"/>
+        <w:rPr>
+          <w:rFonts w:ascii="Times New Roman" w:hAnsi="Times New Roman" w:cs="Times New Roman"/>
+          <w:sz w:val="28"/>
+          <w:szCs w:val="28"/>
+          <w:lang w:val="uk-UA"/>
+        </w:rPr>
+      </w:pPr>
+      <w:r>
+        <w:rPr>
+          <w:rFonts w:ascii="Times New Roman" w:hAnsi="Times New Roman" w:cs="Times New Roman"/>
+          <w:sz w:val="28"/>
+          <w:szCs w:val="28"/>
+          <w:lang w:val="uk-UA"/>
+        </w:rPr>
+        <w:t>ДОСЛІДЖЕННЯ ІСНУЮЩИХ ПІДХОДІВ ДО ІДЕНТИФІКАЦІЇ ВІДБИТКІВ ПАЛЬЦІВ</w:t>
+      </w:r>
+    </w:p>
+    <w:p>
+      <w:pPr>
+        <w:pStyle w:val="ListParagraph"/>
+        <w:numPr>
+          <w:ilvl w:val="1"/>
+          <w:numId w:val="2"/>
+        </w:numPr>
+        <w:rPr>
+          <w:rFonts w:ascii="Times New Roman" w:hAnsi="Times New Roman" w:cs="Times New Roman"/>
+          <w:b/>
+          <w:sz w:val="28"/>
+          <w:szCs w:val="28"/>
+          <w:lang w:val="uk-UA"/>
+        </w:rPr>
+      </w:pPr>
+      <w:r>
+        <w:rPr>
+          <w:rFonts w:ascii="Times New Roman" w:hAnsi="Times New Roman" w:cs="Times New Roman"/>
+          <w:b/>
+          <w:sz w:val="28"/>
+          <w:szCs w:val="28"/>
+          <w:lang w:val="uk-UA"/>
+        </w:rPr>
+        <w:t>Актуальність задач ідентифікації</w:t>
+      </w:r>
+    </w:p>
+    <w:p>
+      <w:pPr>
+        <w:ind w:firstLine="720"/>
+        <w:rPr>
+          <w:rFonts w:ascii="Times New Roman" w:hAnsi="Times New Roman" w:cs="Times New Roman"/>
+          <w:sz w:val="28"/>
+          <w:szCs w:val="28"/>
+          <w:lang w:val="uk-UA"/>
+        </w:rPr>
+      </w:pPr>
+      <w:r>
+        <w:rPr>
+          <w:rFonts w:ascii="Times New Roman" w:hAnsi="Times New Roman" w:cs="Times New Roman"/>
+          <w:sz w:val="28"/>
+          <w:szCs w:val="28"/>
+          <w:lang w:val="uk-UA"/>
+        </w:rPr>
+        <w:t>Т</w:t>
+      </w:r>
+      <w:r>
+        <w:rPr>
+          <w:rFonts w:ascii="Times New Roman" w:hAnsi="Times New Roman" w:cs="Times New Roman"/>
+          <w:sz w:val="28"/>
+          <w:szCs w:val="28"/>
+          <w:lang w:val="uk-UA"/>
+        </w:rPr>
+        <w:t xml:space="preserve">еми </w:t>
+      </w:r>
+      <w:r>
+        <w:rPr>
+          <w:rFonts w:ascii="Times New Roman" w:hAnsi="Times New Roman" w:cs="Times New Roman"/>
+          <w:sz w:val="28"/>
+          <w:szCs w:val="28"/>
+          <w:lang w:val="uk-UA"/>
+        </w:rPr>
+        <w:t>ідентифікації</w:t>
+      </w:r>
+      <w:r>
+        <w:rPr>
+          <w:rFonts w:ascii="Times New Roman" w:hAnsi="Times New Roman" w:cs="Times New Roman"/>
+          <w:sz w:val="28"/>
+          <w:szCs w:val="28"/>
+          <w:lang w:val="uk-UA"/>
+        </w:rPr>
+        <w:t xml:space="preserve"> особисто</w:t>
+      </w:r>
+      <w:r>
+        <w:rPr>
+          <w:rFonts w:ascii="Times New Roman" w:hAnsi="Times New Roman" w:cs="Times New Roman"/>
+          <w:sz w:val="28"/>
+          <w:szCs w:val="28"/>
+          <w:lang w:val="uk-UA"/>
+        </w:rPr>
+        <w:t xml:space="preserve">сті людини обумовлена  активною </w:t>
+      </w:r>
+      <w:r>
+        <w:rPr>
+          <w:rFonts w:ascii="Times New Roman" w:hAnsi="Times New Roman" w:cs="Times New Roman"/>
+          <w:sz w:val="28"/>
+          <w:szCs w:val="28"/>
+          <w:lang w:val="uk-UA"/>
+        </w:rPr>
+        <w:t>інформатизацією сучасного сус</w:t>
+      </w:r>
+      <w:r>
+        <w:rPr>
+          <w:rFonts w:ascii="Times New Roman" w:hAnsi="Times New Roman" w:cs="Times New Roman"/>
+          <w:sz w:val="28"/>
+          <w:szCs w:val="28"/>
+          <w:lang w:val="uk-UA"/>
+        </w:rPr>
+        <w:t xml:space="preserve">пільства та збільшенням потоків конфіденційної інформації. </w:t>
+      </w:r>
+      <w:r>
+        <w:rPr>
+          <w:rFonts w:ascii="Times New Roman" w:hAnsi="Times New Roman" w:cs="Times New Roman"/>
+          <w:sz w:val="28"/>
+          <w:szCs w:val="28"/>
+          <w:lang w:val="uk-UA"/>
+        </w:rPr>
+        <w:t>Аналіз сучасних систем контролю доступу свідчить про очевидний рух у бік біометричних методів завдяки їх зручності</w:t>
+      </w:r>
+      <w:r>
+        <w:rPr>
+          <w:rFonts w:ascii="Times New Roman" w:hAnsi="Times New Roman" w:cs="Times New Roman"/>
+          <w:sz w:val="28"/>
+          <w:szCs w:val="28"/>
+          <w:lang w:val="uk-UA"/>
+        </w:rPr>
+        <w:t>,  надійності та достовірності.</w:t>
+      </w:r>
+    </w:p>
+    <w:p>
+      <w:pPr>
+        <w:ind w:firstLine="720"/>
+        <w:rPr>
+          <w:rFonts w:ascii="Times New Roman" w:hAnsi="Times New Roman" w:cs="Times New Roman"/>
+          <w:sz w:val="28"/>
+          <w:szCs w:val="28"/>
+          <w:lang w:val="uk-UA"/>
+        </w:rPr>
+      </w:pPr>
+      <w:r>
+        <w:rPr>
+          <w:rFonts w:ascii="Times New Roman" w:hAnsi="Times New Roman" w:cs="Times New Roman"/>
+          <w:sz w:val="28"/>
+          <w:szCs w:val="28"/>
+          <w:lang w:val="uk-UA"/>
+        </w:rPr>
+        <w:t>Біометричною характеристикою людини (БХЛ) є її виміряна фізична або персональна поведінкова риса, в проце</w:t>
+      </w:r>
+      <w:r>
+        <w:rPr>
+          <w:rFonts w:ascii="Times New Roman" w:hAnsi="Times New Roman" w:cs="Times New Roman"/>
+          <w:sz w:val="28"/>
+          <w:szCs w:val="28"/>
+          <w:lang w:val="ru-RU"/>
+        </w:rPr>
+        <w:t>сі порівняння якої з аналогічною БХЛ, зареєстрованою раніше, реалізується процедура розпізнавання. Як основні джерела БХЛ використовуються відбитки пальців та/або долоні, райдужна оболонка та/або сітківка очей, голос, обрис обличчя, манера роботи на клавіатурі комп'ютера, підпис тощо.</w:t>
+      </w:r>
+    </w:p>
+    <w:p>
+      <w:pPr>
+        <w:ind w:firstLine="720"/>
+        <w:rPr>
+          <w:rFonts w:ascii="Times New Roman" w:hAnsi="Times New Roman" w:cs="Times New Roman"/>
+          <w:sz w:val="28"/>
+          <w:szCs w:val="28"/>
+          <w:lang w:val="uk-UA"/>
+        </w:rPr>
+      </w:pPr>
+      <w:r>
+        <w:rPr>
+          <w:rFonts w:ascii="Times New Roman" w:hAnsi="Times New Roman" w:cs="Times New Roman"/>
+          <w:sz w:val="28"/>
+          <w:szCs w:val="28"/>
+          <w:lang w:val="uk-UA"/>
+        </w:rPr>
+        <w:t>Біометричні технології (БТ) містять  методи та технічні засоби рішення задач двох суттєво відмінних режимів  - ідентифікації та аутентифік</w:t>
+      </w:r>
+      <w:r>
+        <w:rPr>
+          <w:rFonts w:ascii="Times New Roman" w:hAnsi="Times New Roman" w:cs="Times New Roman"/>
+          <w:sz w:val="28"/>
+          <w:szCs w:val="28"/>
+          <w:lang w:val="uk-UA"/>
+        </w:rPr>
+        <w:t>ації особистості на основі БХЛ.</w:t>
+      </w:r>
+    </w:p>
+    <w:p>
+      <w:pPr>
+        <w:ind w:firstLine="720"/>
+        <w:rPr>
+          <w:rFonts w:ascii="Times New Roman" w:hAnsi="Times New Roman" w:cs="Times New Roman"/>
+          <w:sz w:val="28"/>
+          <w:szCs w:val="28"/>
+          <w:lang w:val="ru-RU"/>
+        </w:rPr>
+      </w:pPr>
+      <w:r>
+        <w:rPr>
+          <w:rFonts w:ascii="Times New Roman" w:hAnsi="Times New Roman" w:cs="Times New Roman"/>
+          <w:sz w:val="28"/>
+          <w:szCs w:val="28"/>
+          <w:lang w:val="uk-UA"/>
+        </w:rPr>
+        <w:t xml:space="preserve">Для біометричної </w:t>
+      </w:r>
+      <w:r>
+        <w:rPr>
+          <w:rFonts w:ascii="Times New Roman" w:hAnsi="Times New Roman" w:cs="Times New Roman"/>
+          <w:sz w:val="28"/>
+          <w:szCs w:val="28"/>
+          <w:lang w:val="uk-UA"/>
+        </w:rPr>
+        <w:t>ідентифікації</w:t>
+      </w:r>
+      <w:r>
+        <w:rPr>
+          <w:rFonts w:ascii="Times New Roman" w:hAnsi="Times New Roman" w:cs="Times New Roman"/>
+          <w:sz w:val="28"/>
+          <w:szCs w:val="28"/>
+          <w:lang w:val="uk-UA"/>
+        </w:rPr>
+        <w:t xml:space="preserve"> застосовуються характеристики та риси людини, які поділяють на статичні, пов'язані з її унікальними фізичними характеристиками,  та динамічні, пов'язані з особливостями виконання людиною будь-яких дій. </w:t>
+      </w:r>
+      <w:r>
+        <w:rPr>
+          <w:rFonts w:ascii="Times New Roman" w:hAnsi="Times New Roman" w:cs="Times New Roman"/>
+          <w:sz w:val="28"/>
+          <w:szCs w:val="28"/>
+          <w:lang w:val="ru-RU"/>
+        </w:rPr>
+        <w:t>До перших належать, наприклад, відбитки пальців, форма долоні та/або розташування вен на зовнішній стороні долоні, сітківка ока, форма обличчя, термограма особи тощо. До других відносяться, наприклад, темп набирання тексту на клавіатурі комп’ютера, рукописний почерк тощо.</w:t>
+      </w:r>
+    </w:p>
+    <w:p>
+      <w:pPr>
+        <w:ind w:firstLine="720"/>
+        <w:rPr>
+          <w:rFonts w:ascii="Times New Roman" w:hAnsi="Times New Roman" w:cs="Times New Roman"/>
+          <w:sz w:val="28"/>
+          <w:szCs w:val="28"/>
+          <w:lang w:val="uk-UA"/>
+        </w:rPr>
+      </w:pPr>
+      <w:r>
+        <w:rPr>
+          <w:rFonts w:ascii="Times New Roman" w:hAnsi="Times New Roman" w:cs="Times New Roman"/>
+          <w:sz w:val="28"/>
+          <w:szCs w:val="28"/>
+          <w:lang w:val="uk-UA"/>
+        </w:rPr>
+        <w:t xml:space="preserve">Так як </w:t>
+      </w:r>
+      <w:r>
+        <w:rPr>
+          <w:rFonts w:ascii="Times New Roman" w:hAnsi="Times New Roman" w:cs="Times New Roman"/>
+          <w:sz w:val="28"/>
+          <w:szCs w:val="28"/>
+          <w:lang w:val="uk-UA"/>
+        </w:rPr>
+        <w:t>БХЛ</w:t>
+      </w:r>
+      <w:r>
+        <w:rPr>
+          <w:rFonts w:ascii="Times New Roman" w:hAnsi="Times New Roman" w:cs="Times New Roman"/>
+          <w:sz w:val="28"/>
+          <w:szCs w:val="28"/>
+          <w:lang w:val="uk-UA"/>
+        </w:rPr>
+        <w:t xml:space="preserve"> не можна легко підробити, вкрасти або змінити, </w:t>
+      </w:r>
+      <w:r>
+        <w:rPr>
+          <w:rFonts w:ascii="Times New Roman" w:hAnsi="Times New Roman" w:cs="Times New Roman"/>
+          <w:sz w:val="28"/>
+          <w:szCs w:val="28"/>
+          <w:lang w:val="uk-UA"/>
+        </w:rPr>
+        <w:t xml:space="preserve">вони вважаються більш надійними у контексті їх застосування до ідентифікації особистості людини, на відміну від традиційних підходів, що використовують електронні пластикові картки або секретні комбінації (паролі, </w:t>
+      </w:r>
+      <w:r>
+        <w:rPr>
+          <w:rFonts w:ascii="Times New Roman" w:hAnsi="Times New Roman" w:cs="Times New Roman"/>
+          <w:sz w:val="28"/>
+          <w:szCs w:val="28"/>
+        </w:rPr>
+        <w:t>PIN</w:t>
+      </w:r>
+      <w:r>
+        <w:rPr>
+          <w:rFonts w:ascii="Times New Roman" w:hAnsi="Times New Roman" w:cs="Times New Roman"/>
+          <w:sz w:val="28"/>
+          <w:szCs w:val="28"/>
+          <w:lang w:val="ru-RU"/>
+        </w:rPr>
+        <w:t xml:space="preserve">-коди тощо). </w:t>
+      </w:r>
+      <w:r>
+        <w:rPr>
+          <w:rFonts w:ascii="Times New Roman" w:hAnsi="Times New Roman" w:cs="Times New Roman"/>
+          <w:sz w:val="28"/>
+          <w:szCs w:val="28"/>
+          <w:lang w:val="uk-UA"/>
+        </w:rPr>
+        <w:t>Основними перевагами використання БХЛ є</w:t>
+      </w:r>
+      <w:r>
+        <w:rPr>
+          <w:rFonts w:ascii="Times New Roman" w:hAnsi="Times New Roman" w:cs="Times New Roman"/>
+          <w:sz w:val="28"/>
+          <w:szCs w:val="28"/>
+          <w:lang w:val="ru-RU"/>
+        </w:rPr>
+        <w:t xml:space="preserve">: </w:t>
+      </w:r>
+      <w:r>
+        <w:rPr>
+          <w:rFonts w:ascii="Times New Roman" w:hAnsi="Times New Roman" w:cs="Times New Roman"/>
+          <w:sz w:val="28"/>
+          <w:szCs w:val="28"/>
+          <w:lang w:val="uk-UA"/>
+        </w:rPr>
+        <w:lastRenderedPageBreak/>
+        <w:t xml:space="preserve">зручність (наприклад, видача готівки користувачу банкомата без необхідності використання картки та </w:t>
+      </w:r>
+      <w:r>
+        <w:rPr>
+          <w:rFonts w:ascii="Times New Roman" w:hAnsi="Times New Roman" w:cs="Times New Roman"/>
+          <w:sz w:val="28"/>
+          <w:szCs w:val="28"/>
+        </w:rPr>
+        <w:t>PIN</w:t>
+      </w:r>
+      <w:r>
+        <w:rPr>
+          <w:rFonts w:ascii="Times New Roman" w:hAnsi="Times New Roman" w:cs="Times New Roman"/>
+          <w:sz w:val="28"/>
+          <w:szCs w:val="28"/>
+          <w:lang w:val="ru-RU"/>
+        </w:rPr>
+        <w:t>-</w:t>
+      </w:r>
+      <w:r>
+        <w:rPr>
+          <w:rFonts w:ascii="Times New Roman" w:hAnsi="Times New Roman" w:cs="Times New Roman"/>
+          <w:sz w:val="28"/>
+          <w:szCs w:val="28"/>
+          <w:lang w:val="ru-RU"/>
+        </w:rPr>
+        <w:t>коду)</w:t>
+      </w:r>
+      <w:r>
+        <w:rPr>
+          <w:rFonts w:ascii="Times New Roman" w:hAnsi="Times New Roman" w:cs="Times New Roman"/>
+          <w:sz w:val="28"/>
+          <w:szCs w:val="28"/>
+          <w:lang w:val="ru-RU"/>
+        </w:rPr>
+        <w:t>;</w:t>
+      </w:r>
+      <w:r>
+        <w:rPr>
+          <w:rFonts w:ascii="Times New Roman" w:hAnsi="Times New Roman" w:cs="Times New Roman"/>
+          <w:sz w:val="28"/>
+          <w:szCs w:val="28"/>
+          <w:lang w:val="uk-UA"/>
+        </w:rPr>
+        <w:t xml:space="preserve"> покращена безпека (наприклад, лише конкретна людина, яка власником даних БЛХ, має доступ до системи)</w:t>
+      </w:r>
+      <w:r>
+        <w:rPr>
+          <w:rFonts w:ascii="Times New Roman" w:hAnsi="Times New Roman" w:cs="Times New Roman"/>
+          <w:sz w:val="28"/>
+          <w:szCs w:val="28"/>
+          <w:lang w:val="ru-RU"/>
+        </w:rPr>
+        <w:t xml:space="preserve">; </w:t>
+      </w:r>
+      <w:r>
+        <w:rPr>
+          <w:rFonts w:ascii="Times New Roman" w:hAnsi="Times New Roman" w:cs="Times New Roman"/>
+          <w:sz w:val="28"/>
+          <w:szCs w:val="28"/>
+          <w:lang w:val="uk-UA"/>
+        </w:rPr>
+        <w:t>легше відслідковувати, хто і коли отримував доступ до системи</w:t>
+      </w:r>
+      <w:r>
+        <w:rPr>
+          <w:rFonts w:ascii="Times New Roman" w:hAnsi="Times New Roman" w:cs="Times New Roman"/>
+          <w:sz w:val="28"/>
+          <w:szCs w:val="28"/>
+          <w:lang w:val="ru-RU"/>
+        </w:rPr>
+        <w:t xml:space="preserve">; </w:t>
+      </w:r>
+      <w:r>
+        <w:rPr>
+          <w:rFonts w:ascii="Times New Roman" w:hAnsi="Times New Roman" w:cs="Times New Roman"/>
+          <w:sz w:val="28"/>
+          <w:szCs w:val="28"/>
+          <w:lang w:val="uk-UA"/>
+        </w:rPr>
+        <w:t xml:space="preserve">вища ефективність (наприклад, відпадає необхідність зберігання та управління паролями в системі, так як БХЛ практично не змінюються і вони не можуть бути загублені). Визначний успіх технологій розпізнавання у сфері охорони порядку, зменшення вартості пристороїв для зняття відбитків, покращення та здешевлення обчислювальних можливостей, та збільшення кількості злочинів/шахрайств </w:t>
+      </w:r>
+      <w:r>
+        <w:rPr>
+          <w:rFonts w:ascii="Times New Roman" w:hAnsi="Times New Roman" w:cs="Times New Roman"/>
+          <w:sz w:val="28"/>
+          <w:szCs w:val="28"/>
+          <w:lang w:val="uk-UA"/>
+        </w:rPr>
+        <w:t>через проблеми ідентифікаційних систем призвели до поширення технологій розпізнавання на основі відбитків пальців у бізнесі, юридичній, урядовій та фінансовій сфері.  Додатково до відбитків пальців застосовуються системи ідентифікації на основі райдужної оболонки ока, форми руки, голосу та обличчя.</w:t>
+      </w:r>
+      <w:r>
+        <w:rPr>
+          <w:rFonts w:ascii="Times New Roman" w:hAnsi="Times New Roman" w:cs="Times New Roman"/>
+          <w:sz w:val="28"/>
+          <w:szCs w:val="28"/>
+          <w:lang w:val="uk-UA"/>
+        </w:rPr>
+        <w:t xml:space="preserve"> На Рис.1 можна побачити долі різних біометричниї технологій згідно </w:t>
+      </w:r>
+      <w:r>
+        <w:rPr>
+          <w:rFonts w:ascii="Times New Roman" w:hAnsi="Times New Roman" w:cs="Times New Roman"/>
+          <w:sz w:val="28"/>
+          <w:szCs w:val="28"/>
+          <w:lang w:val="uk-UA"/>
+        </w:rPr>
+        <w:t>International Biometric Group</w:t>
+      </w:r>
+      <w:r>
+        <w:rPr>
+          <w:rFonts w:ascii="Times New Roman" w:hAnsi="Times New Roman" w:cs="Times New Roman"/>
+          <w:sz w:val="28"/>
+          <w:szCs w:val="28"/>
+          <w:lang w:val="uk-UA"/>
+        </w:rPr>
+        <w:t xml:space="preserve"> у 2009 році.</w:t>
+      </w:r>
+    </w:p>
+    <w:p>
+      <w:pPr>
+        <w:ind w:firstLine="720"/>
+        <w:rPr>
+          <w:rFonts w:ascii="Times New Roman" w:hAnsi="Times New Roman" w:cs="Times New Roman"/>
+          <w:sz w:val="28"/>
+          <w:szCs w:val="28"/>
+          <w:lang w:val="uk-UA"/>
+        </w:rPr>
+      </w:pPr>
+    </w:p>
+    <w:p>
+      <w:pPr>
+        <w:ind w:firstLine="720"/>
+        <w:jc w:val="center"/>
+        <w:rPr>
+          <w:rFonts w:ascii="Times New Roman" w:hAnsi="Times New Roman" w:cs="Times New Roman"/>
+          <w:sz w:val="28"/>
+          <w:szCs w:val="28"/>
+          <w:lang w:val="uk-UA"/>
+        </w:rPr>
+      </w:pPr>
+      <w:r>
+        <w:rPr>
+          <w:rFonts w:ascii="Times New Roman" w:hAnsi="Times New Roman" w:cs="Times New Roman"/>
+          <w:noProof/>
+          <w:sz w:val="28"/>
+          <w:szCs w:val="28"/>
+        </w:rPr>
+        <w:drawing>
+          <wp:inline distT="0" distB="0" distL="0" distR="0" wp14:anchorId="4C0434BF" wp14:editId="58687427">
+            <wp:extent cx="3322320" cy="4152900"/>
+            <wp:effectExtent l="0" t="0" r="0" b="0"/>
+            <wp:docPr id="2" name="Picture 2"/>
+            <wp:cNvGraphicFramePr>
+              <a:graphicFrameLocks xmlns:a="http://schemas.openxmlformats.org/drawingml/2006/main" noChangeAspect="1"/>
+            </wp:cNvGraphicFramePr>
+            <a:graphic xmlns:a="http://schemas.openxmlformats.org/drawingml/2006/main">
+              <a:graphicData uri="http://schemas.openxmlformats.org/drawingml/2006/picture">
+                <pic:pic xmlns:pic="http://schemas.openxmlformats.org/drawingml/2006/picture">
+                  <pic:nvPicPr>
+                    <pic:cNvPr id="0" name="Picture 3"/>
+                    <pic:cNvPicPr>
+                      <a:picLocks noChangeAspect="1" noChangeArrowheads="1"/>
+                    </pic:cNvPicPr>
+                  </pic:nvPicPr>
+                  <pic:blipFill>
+                    <a:blip r:embed="rId6">
+                      <a:extLst>
+                        <a:ext uri="{28A0092B-C50C-407E-A947-70E740481C1C}">
+                          <a14:useLocalDpi xmlns:a14="http://schemas.microsoft.com/office/drawing/2010/main" val="0"/>
+                        </a:ext>
+                      </a:extLst>
+                    </a:blip>
+                    <a:srcRect/>
+                    <a:stretch>
+                      <a:fillRect/>
+                    </a:stretch>
+                  </pic:blipFill>
+                  <pic:spPr bwMode="auto">
+                    <a:xfrm>
+                      <a:off x="0" y="0"/>
+                      <a:ext cx="3322320" cy="4152900"/>
+                    </a:xfrm>
+                    <a:prstGeom prst="rect">
+                      <a:avLst/>
+                    </a:prstGeom>
+                    <a:noFill/>
+                    <a:ln>
+                      <a:noFill/>
+                    </a:ln>
+                  </pic:spPr>
+                </pic:pic>
+              </a:graphicData>
+            </a:graphic>
+          </wp:inline>
+        </w:drawing>
+      </w:r>
+    </w:p>
+    <w:p>
+      <w:pPr>
+        <w:ind w:firstLine="720"/>
+        <w:rPr>
+          <w:rFonts w:ascii="Times New Roman" w:hAnsi="Times New Roman" w:cs="Times New Roman"/>
+          <w:sz w:val="28"/>
+          <w:szCs w:val="28"/>
+        </w:rPr>
+      </w:pPr>
+      <w:r>
+        <w:rPr>
+          <w:rFonts w:ascii="Times New Roman" w:hAnsi="Times New Roman" w:cs="Times New Roman"/>
+          <w:sz w:val="28"/>
+          <w:szCs w:val="28"/>
+          <w:lang w:val="uk-UA"/>
+        </w:rPr>
+        <w:lastRenderedPageBreak/>
+        <w:t>Існує два найпопулярніших способа класифікації застосувань біометричних технологій для ідентифікації</w:t>
+      </w:r>
+      <w:r>
+        <w:rPr>
+          <w:rFonts w:ascii="Times New Roman" w:hAnsi="Times New Roman" w:cs="Times New Roman"/>
+          <w:sz w:val="28"/>
+          <w:szCs w:val="28"/>
+          <w:lang w:val="ru-RU"/>
+        </w:rPr>
+        <w:t xml:space="preserve">: </w:t>
+      </w:r>
+      <w:r>
+        <w:rPr>
+          <w:rFonts w:ascii="Times New Roman" w:hAnsi="Times New Roman" w:cs="Times New Roman"/>
+          <w:sz w:val="28"/>
+          <w:szCs w:val="28"/>
+          <w:lang w:val="uk-UA"/>
+        </w:rPr>
+        <w:t xml:space="preserve">горизонтальний та вертикальний. У горизонтальній класифікації окремі категорії поєднують у собі застосування, які містять конкретні </w:t>
+      </w:r>
+      <w:r>
+        <w:rPr>
+          <w:rFonts w:ascii="Times New Roman" w:hAnsi="Times New Roman" w:cs="Times New Roman"/>
+          <w:sz w:val="28"/>
+          <w:szCs w:val="28"/>
+          <w:lang w:val="uk-UA"/>
+        </w:rPr>
+        <w:t>вимоги до</w:t>
+      </w:r>
+      <w:r>
+        <w:rPr>
+          <w:rFonts w:ascii="Times New Roman" w:hAnsi="Times New Roman" w:cs="Times New Roman"/>
+          <w:sz w:val="28"/>
+          <w:szCs w:val="28"/>
+          <w:lang w:val="uk-UA"/>
+        </w:rPr>
+        <w:t xml:space="preserve"> системи розпізнавання. Вертикальна класифікація базується на вимогах окремих секторів виробництва або урядових установ. Основними категоріями горизонтальної класифікації є</w:t>
+      </w:r>
+      <w:r>
+        <w:rPr>
+          <w:rFonts w:ascii="Times New Roman" w:hAnsi="Times New Roman" w:cs="Times New Roman"/>
+          <w:sz w:val="28"/>
+          <w:szCs w:val="28"/>
+        </w:rPr>
+        <w:t>:</w:t>
+      </w:r>
       <w:bookmarkStart w:id="0" w:name="_GoBack"/>
       <w:bookmarkEnd w:id="0"/>
+    </w:p>
+    <w:p>
+      <w:pPr>
+        <w:pStyle w:val="ListParagraph"/>
+        <w:numPr>
+          <w:ilvl w:val="0"/>
+          <w:numId w:val="3"/>
+        </w:numPr>
+        <w:rPr>
+          <w:rFonts w:ascii="Times New Roman" w:hAnsi="Times New Roman" w:cs="Times New Roman"/>
+          <w:sz w:val="28"/>
+          <w:szCs w:val="28"/>
+          <w:lang w:val="ru-RU"/>
+        </w:rPr>
+      </w:pPr>
+      <w:r>
+        <w:rPr>
+          <w:rFonts w:ascii="Times New Roman" w:hAnsi="Times New Roman" w:cs="Times New Roman"/>
+          <w:sz w:val="28"/>
+          <w:szCs w:val="28"/>
+          <w:lang w:val="uk-UA"/>
+        </w:rPr>
+        <w:t>Контроль фізичного доступу</w:t>
+      </w:r>
+      <w:r>
+        <w:rPr>
+          <w:rFonts w:ascii="Times New Roman" w:hAnsi="Times New Roman" w:cs="Times New Roman"/>
+          <w:sz w:val="28"/>
+          <w:szCs w:val="28"/>
+          <w:lang w:val="ru-RU"/>
+        </w:rPr>
+        <w:t xml:space="preserve">: </w:t>
+      </w:r>
+      <w:r>
+        <w:rPr>
+          <w:rFonts w:ascii="Times New Roman" w:hAnsi="Times New Roman" w:cs="Times New Roman"/>
+          <w:sz w:val="28"/>
+          <w:szCs w:val="28"/>
+          <w:lang w:val="uk-UA"/>
+        </w:rPr>
+        <w:t>доступ обмеженний до таких установ як АЕС, банківські сховища, роздягальні тощо</w:t>
+      </w:r>
+    </w:p>
+    <w:p>
+      <w:pPr>
+        <w:pStyle w:val="ListParagraph"/>
+        <w:numPr>
+          <w:ilvl w:val="0"/>
+          <w:numId w:val="3"/>
+        </w:numPr>
+        <w:rPr>
+          <w:rFonts w:ascii="Times New Roman" w:hAnsi="Times New Roman" w:cs="Times New Roman"/>
+          <w:sz w:val="28"/>
+          <w:szCs w:val="28"/>
+          <w:lang w:val="ru-RU"/>
+        </w:rPr>
+      </w:pPr>
+      <w:r>
+        <w:rPr>
+          <w:rFonts w:ascii="Times New Roman" w:hAnsi="Times New Roman" w:cs="Times New Roman"/>
+          <w:sz w:val="28"/>
+          <w:szCs w:val="28"/>
+          <w:lang w:val="ru-RU"/>
+        </w:rPr>
+        <w:t>Контроль логічного доступу</w:t>
+      </w:r>
+      <w:r>
+        <w:rPr>
+          <w:rFonts w:ascii="Times New Roman" w:hAnsi="Times New Roman" w:cs="Times New Roman"/>
+          <w:sz w:val="28"/>
+          <w:szCs w:val="28"/>
+          <w:lang w:val="ru-RU"/>
+        </w:rPr>
+        <w:t xml:space="preserve">: </w:t>
+      </w:r>
+      <w:r>
+        <w:rPr>
+          <w:rFonts w:ascii="Times New Roman" w:hAnsi="Times New Roman" w:cs="Times New Roman"/>
+          <w:sz w:val="28"/>
+          <w:szCs w:val="28"/>
+          <w:lang w:val="uk-UA"/>
+        </w:rPr>
+        <w:t>доступ до персональних комп</w:t>
+      </w:r>
+      <w:r>
+        <w:rPr>
+          <w:rFonts w:ascii="Times New Roman" w:hAnsi="Times New Roman" w:cs="Times New Roman"/>
+          <w:sz w:val="28"/>
+          <w:szCs w:val="28"/>
+          <w:lang w:val="ru-RU"/>
+        </w:rPr>
+        <w:t>’</w:t>
+      </w:r>
+      <w:r>
+        <w:rPr>
+          <w:rFonts w:ascii="Times New Roman" w:hAnsi="Times New Roman" w:cs="Times New Roman"/>
+          <w:sz w:val="28"/>
+          <w:szCs w:val="28"/>
+          <w:lang w:val="uk-UA"/>
+        </w:rPr>
+        <w:t>ютерів, серверів та баз даних дозволяється лише для конкретних авторизованих користувачів</w:t>
+      </w:r>
+    </w:p>
+    <w:p>
+      <w:pPr>
+        <w:pStyle w:val="ListParagraph"/>
+        <w:numPr>
+          <w:ilvl w:val="0"/>
+          <w:numId w:val="3"/>
+        </w:numPr>
+        <w:rPr>
+          <w:rFonts w:ascii="Times New Roman" w:hAnsi="Times New Roman" w:cs="Times New Roman"/>
+          <w:sz w:val="28"/>
+          <w:szCs w:val="28"/>
+          <w:lang w:val="uk-UA"/>
+        </w:rPr>
+      </w:pPr>
+      <w:r>
+        <w:rPr>
+          <w:rFonts w:ascii="Times New Roman" w:hAnsi="Times New Roman" w:cs="Times New Roman"/>
+          <w:sz w:val="28"/>
+          <w:szCs w:val="28"/>
+          <w:lang w:val="ru-RU"/>
+        </w:rPr>
+        <w:t>Автентифікація транзакцій</w:t>
+      </w:r>
+      <w:r>
+        <w:rPr>
+          <w:rFonts w:ascii="Times New Roman" w:hAnsi="Times New Roman" w:cs="Times New Roman"/>
+          <w:sz w:val="28"/>
+          <w:szCs w:val="28"/>
+          <w:lang w:val="ru-RU"/>
+        </w:rPr>
+        <w:t xml:space="preserve">: </w:t>
+      </w:r>
+      <w:r>
+        <w:rPr>
+          <w:rFonts w:ascii="Times New Roman" w:hAnsi="Times New Roman" w:cs="Times New Roman"/>
+          <w:sz w:val="28"/>
+          <w:szCs w:val="28"/>
+          <w:lang w:val="uk-UA"/>
+        </w:rPr>
+        <w:t>транзакції можуть проводитися між банком та банкоматом, або між банками. Системи розпізнавання відбитків пальців використовуються для забезпечення захищеності транзакції та відстеженнями їх учасників</w:t>
+      </w:r>
+    </w:p>
+    <w:p>
+      <w:pPr>
+        <w:pStyle w:val="ListParagraph"/>
+        <w:numPr>
+          <w:ilvl w:val="0"/>
+          <w:numId w:val="3"/>
+        </w:numPr>
+        <w:rPr>
+          <w:rFonts w:ascii="Times New Roman" w:hAnsi="Times New Roman" w:cs="Times New Roman"/>
+          <w:sz w:val="28"/>
+          <w:szCs w:val="28"/>
+          <w:lang w:val="uk-UA"/>
+        </w:rPr>
+      </w:pPr>
+      <w:r>
+        <w:rPr>
+          <w:rFonts w:ascii="Times New Roman" w:hAnsi="Times New Roman" w:cs="Times New Roman"/>
+          <w:sz w:val="28"/>
+          <w:szCs w:val="28"/>
+          <w:lang w:val="uk-UA"/>
+        </w:rPr>
+        <w:t>Контроль доступу до пристороїв</w:t>
+      </w:r>
+      <w:r>
+        <w:rPr>
+          <w:rFonts w:ascii="Times New Roman" w:hAnsi="Times New Roman" w:cs="Times New Roman"/>
+          <w:sz w:val="28"/>
+          <w:szCs w:val="28"/>
+          <w:lang w:val="ru-RU"/>
+        </w:rPr>
+        <w:t xml:space="preserve">: </w:t>
+      </w:r>
+      <w:r>
+        <w:rPr>
+          <w:rFonts w:ascii="Times New Roman" w:hAnsi="Times New Roman" w:cs="Times New Roman"/>
+          <w:sz w:val="28"/>
+          <w:szCs w:val="28"/>
+          <w:lang w:val="ru-RU"/>
+        </w:rPr>
+        <w:t>ноутбуки, мобільні телефони та інші електронні пристрої часто містять персональну та важливу інформацію. Для захисту цих даних використовують автоматичні системи ідентифікації відбитків (АСІВ), за допомогою яких проводиться управління доступом до пристрою.</w:t>
+      </w:r>
+    </w:p>
+    <w:p>
+      <w:pPr>
+        <w:pStyle w:val="ListParagraph"/>
+        <w:numPr>
+          <w:ilvl w:val="0"/>
+          <w:numId w:val="3"/>
+        </w:numPr>
+        <w:rPr>
+          <w:rFonts w:ascii="Times New Roman" w:hAnsi="Times New Roman" w:cs="Times New Roman"/>
+          <w:sz w:val="28"/>
+          <w:szCs w:val="28"/>
+          <w:lang w:val="uk-UA"/>
+        </w:rPr>
+      </w:pPr>
+      <w:r>
+        <w:rPr>
+          <w:rFonts w:ascii="Times New Roman" w:hAnsi="Times New Roman" w:cs="Times New Roman"/>
+          <w:sz w:val="28"/>
+          <w:szCs w:val="28"/>
+          <w:lang w:val="uk-UA"/>
+        </w:rPr>
+        <w:t>Час роботи та відвідуванність</w:t>
+      </w:r>
+      <w:r>
+        <w:rPr>
+          <w:rFonts w:ascii="Times New Roman" w:hAnsi="Times New Roman" w:cs="Times New Roman"/>
+          <w:sz w:val="28"/>
+          <w:szCs w:val="28"/>
+          <w:lang w:val="uk-UA"/>
+        </w:rPr>
+        <w:t xml:space="preserve">: </w:t>
+      </w:r>
+      <w:r>
+        <w:rPr>
+          <w:rFonts w:ascii="Times New Roman" w:hAnsi="Times New Roman" w:cs="Times New Roman"/>
+          <w:sz w:val="28"/>
+          <w:szCs w:val="28"/>
+          <w:lang w:val="uk-UA"/>
+        </w:rPr>
+        <w:t>системи, що відслідковують час роботи працівників використовуються на різноманітних підприємствах з метою автоматичного обрахунку заробітньої платні, згідно відробленних працівником годин, збільшення ефективності роботи та запобігання різноманітних шахрайств</w:t>
+      </w:r>
+    </w:p>
+    <w:p>
+      <w:pPr>
+        <w:pStyle w:val="ListParagraph"/>
+        <w:numPr>
+          <w:ilvl w:val="0"/>
+          <w:numId w:val="3"/>
+        </w:numPr>
+        <w:rPr>
+          <w:rFonts w:ascii="Times New Roman" w:hAnsi="Times New Roman" w:cs="Times New Roman"/>
+          <w:sz w:val="28"/>
+          <w:szCs w:val="28"/>
+          <w:lang w:val="uk-UA"/>
+        </w:rPr>
+      </w:pPr>
+      <w:r>
+        <w:rPr>
+          <w:rFonts w:ascii="Times New Roman" w:hAnsi="Times New Roman" w:cs="Times New Roman"/>
+          <w:sz w:val="28"/>
+          <w:szCs w:val="28"/>
+          <w:lang w:val="uk-UA"/>
+        </w:rPr>
+        <w:t>Адміністративна ідентифікація</w:t>
+      </w:r>
+      <w:r>
+        <w:rPr>
+          <w:rFonts w:ascii="Times New Roman" w:hAnsi="Times New Roman" w:cs="Times New Roman"/>
+          <w:sz w:val="28"/>
+          <w:szCs w:val="28"/>
+          <w:lang w:val="uk-UA"/>
+        </w:rPr>
+        <w:t xml:space="preserve">: </w:t>
+      </w:r>
+      <w:r>
+        <w:rPr>
+          <w:rFonts w:ascii="Times New Roman" w:hAnsi="Times New Roman" w:cs="Times New Roman"/>
+          <w:sz w:val="28"/>
+          <w:szCs w:val="28"/>
+          <w:lang w:val="uk-UA"/>
+        </w:rPr>
+        <w:t>необхідно забезпечити відсутність дуплікатів серед різноманітних документів (паспорт, водійські права тощо) та уникнути зайвих ідентифікаційних документів</w:t>
+      </w:r>
+    </w:p>
+    <w:p>
+      <w:pPr>
+        <w:pStyle w:val="ListParagraph"/>
+        <w:numPr>
+          <w:ilvl w:val="0"/>
+          <w:numId w:val="3"/>
+        </w:numPr>
+        <w:rPr>
+          <w:rFonts w:ascii="Times New Roman" w:hAnsi="Times New Roman" w:cs="Times New Roman"/>
+          <w:sz w:val="28"/>
+          <w:szCs w:val="28"/>
+          <w:lang w:val="uk-UA"/>
+        </w:rPr>
+      </w:pPr>
+      <w:r>
+        <w:rPr>
+          <w:rFonts w:ascii="Times New Roman" w:hAnsi="Times New Roman" w:cs="Times New Roman"/>
+          <w:sz w:val="28"/>
+          <w:szCs w:val="28"/>
+          <w:lang w:val="uk-UA"/>
+        </w:rPr>
+        <w:t>Криміналістика</w:t>
+      </w:r>
+      <w:r>
+        <w:rPr>
+          <w:rFonts w:ascii="Times New Roman" w:hAnsi="Times New Roman" w:cs="Times New Roman"/>
+          <w:sz w:val="28"/>
+          <w:szCs w:val="28"/>
+          <w:lang w:val="ru-RU"/>
+        </w:rPr>
+        <w:t xml:space="preserve">: </w:t>
+      </w:r>
+      <w:r>
+        <w:rPr>
+          <w:rFonts w:ascii="Times New Roman" w:hAnsi="Times New Roman" w:cs="Times New Roman"/>
+          <w:sz w:val="28"/>
+          <w:szCs w:val="28"/>
+          <w:lang w:val="uk-UA"/>
+        </w:rPr>
+        <w:t>відбитки пальців знайдені на місці злочину використовуються для ідентифікації особи, яка причетна до цього злочину</w:t>
+      </w:r>
+    </w:p>
+    <w:p>
+      <w:pPr>
+        <w:pStyle w:val="ListParagraph"/>
+        <w:ind w:left="1440"/>
+        <w:rPr>
+          <w:rFonts w:ascii="Times New Roman" w:hAnsi="Times New Roman" w:cs="Times New Roman"/>
+          <w:sz w:val="28"/>
+          <w:szCs w:val="28"/>
+          <w:lang w:val="uk-UA"/>
+        </w:rPr>
+      </w:pPr>
+    </w:p>
+    <w:p>
+      <w:pPr>
+        <w:pStyle w:val="ListParagraph"/>
+        <w:ind w:left="1440"/>
+        <w:rPr>
+          <w:rFonts w:ascii="Times New Roman" w:hAnsi="Times New Roman" w:cs="Times New Roman"/>
+          <w:sz w:val="28"/>
+          <w:szCs w:val="28"/>
+          <w:lang w:val="ru-RU"/>
+        </w:rPr>
+      </w:pPr>
+      <w:r>
+        <w:rPr>
+          <w:rFonts w:ascii="Times New Roman" w:hAnsi="Times New Roman" w:cs="Times New Roman"/>
+          <w:sz w:val="28"/>
+          <w:szCs w:val="28"/>
+          <w:lang w:val="uk-UA"/>
+        </w:rPr>
+        <w:lastRenderedPageBreak/>
+        <w:t>Вертикальна класифікація містить такі категорії</w:t>
+      </w:r>
+      <w:r>
+        <w:rPr>
+          <w:rFonts w:ascii="Times New Roman" w:hAnsi="Times New Roman" w:cs="Times New Roman"/>
+          <w:sz w:val="28"/>
+          <w:szCs w:val="28"/>
+          <w:lang w:val="ru-RU"/>
+        </w:rPr>
+        <w:t>:</w:t>
+      </w:r>
+    </w:p>
+    <w:p>
+      <w:pPr>
+        <w:pStyle w:val="ListParagraph"/>
+        <w:numPr>
+          <w:ilvl w:val="0"/>
+          <w:numId w:val="3"/>
+        </w:numPr>
+        <w:rPr>
+          <w:rFonts w:ascii="Times New Roman" w:hAnsi="Times New Roman" w:cs="Times New Roman"/>
+          <w:sz w:val="28"/>
+          <w:szCs w:val="28"/>
+          <w:lang w:val="uk-UA"/>
+        </w:rPr>
+      </w:pPr>
+      <w:r>
+        <w:rPr>
+          <w:rFonts w:ascii="Times New Roman" w:hAnsi="Times New Roman" w:cs="Times New Roman"/>
+          <w:sz w:val="28"/>
+          <w:szCs w:val="28"/>
+          <w:lang w:val="uk-UA"/>
+        </w:rPr>
+        <w:t>Охорона здоров</w:t>
+      </w:r>
+      <w:r>
+        <w:rPr>
+          <w:rFonts w:ascii="Times New Roman" w:hAnsi="Times New Roman" w:cs="Times New Roman"/>
+          <w:sz w:val="28"/>
+          <w:szCs w:val="28"/>
+          <w:lang w:val="ru-RU"/>
+        </w:rPr>
+        <w:t>’</w:t>
+      </w:r>
+      <w:r>
+        <w:rPr>
+          <w:rFonts w:ascii="Times New Roman" w:hAnsi="Times New Roman" w:cs="Times New Roman"/>
+          <w:sz w:val="28"/>
+          <w:szCs w:val="28"/>
+          <w:lang w:val="uk-UA"/>
+        </w:rPr>
+        <w:t>я</w:t>
+      </w:r>
+    </w:p>
+    <w:p>
+      <w:pPr>
+        <w:pStyle w:val="ListParagraph"/>
+        <w:numPr>
+          <w:ilvl w:val="0"/>
+          <w:numId w:val="3"/>
+        </w:numPr>
+        <w:rPr>
+          <w:rFonts w:ascii="Times New Roman" w:hAnsi="Times New Roman" w:cs="Times New Roman"/>
+          <w:sz w:val="28"/>
+          <w:szCs w:val="28"/>
+          <w:lang w:val="uk-UA"/>
+        </w:rPr>
+      </w:pPr>
+      <w:r>
+        <w:rPr>
+          <w:rFonts w:ascii="Times New Roman" w:hAnsi="Times New Roman" w:cs="Times New Roman"/>
+          <w:sz w:val="28"/>
+          <w:szCs w:val="28"/>
+          <w:lang w:val="uk-UA"/>
+        </w:rPr>
+        <w:t>Фінансова сфера</w:t>
+      </w:r>
+    </w:p>
+    <w:p>
+      <w:pPr>
+        <w:pStyle w:val="ListParagraph"/>
+        <w:numPr>
+          <w:ilvl w:val="0"/>
+          <w:numId w:val="3"/>
+        </w:numPr>
+        <w:rPr>
+          <w:rFonts w:ascii="Times New Roman" w:hAnsi="Times New Roman" w:cs="Times New Roman"/>
+          <w:sz w:val="28"/>
+          <w:szCs w:val="28"/>
+          <w:lang w:val="uk-UA"/>
+        </w:rPr>
+      </w:pPr>
+      <w:r>
+        <w:rPr>
+          <w:rFonts w:ascii="Times New Roman" w:hAnsi="Times New Roman" w:cs="Times New Roman"/>
+          <w:sz w:val="28"/>
+          <w:szCs w:val="28"/>
+          <w:lang w:val="uk-UA"/>
+        </w:rPr>
+        <w:t>Ігрова сфера та туризм (казино, готелі тощо)</w:t>
+      </w:r>
+    </w:p>
+    <w:p>
+      <w:pPr>
+        <w:pStyle w:val="ListParagraph"/>
+        <w:numPr>
+          <w:ilvl w:val="0"/>
+          <w:numId w:val="3"/>
+        </w:numPr>
+        <w:rPr>
+          <w:rFonts w:ascii="Times New Roman" w:hAnsi="Times New Roman" w:cs="Times New Roman"/>
+          <w:sz w:val="28"/>
+          <w:szCs w:val="28"/>
+          <w:lang w:val="uk-UA"/>
+        </w:rPr>
+      </w:pPr>
+      <w:r>
+        <w:rPr>
+          <w:rFonts w:ascii="Times New Roman" w:hAnsi="Times New Roman" w:cs="Times New Roman"/>
+          <w:sz w:val="28"/>
+          <w:szCs w:val="28"/>
+          <w:lang w:val="uk-UA"/>
+        </w:rPr>
+        <w:t>Торгівля</w:t>
+      </w:r>
+    </w:p>
+    <w:p>
+      <w:pPr>
+        <w:pStyle w:val="ListParagraph"/>
+        <w:numPr>
+          <w:ilvl w:val="0"/>
+          <w:numId w:val="3"/>
+        </w:numPr>
+        <w:rPr>
+          <w:rFonts w:ascii="Times New Roman" w:hAnsi="Times New Roman" w:cs="Times New Roman"/>
+          <w:sz w:val="28"/>
+          <w:szCs w:val="28"/>
+          <w:lang w:val="uk-UA"/>
+        </w:rPr>
+      </w:pPr>
+      <w:r>
+        <w:rPr>
+          <w:rFonts w:ascii="Times New Roman" w:hAnsi="Times New Roman" w:cs="Times New Roman"/>
+          <w:sz w:val="28"/>
+          <w:szCs w:val="28"/>
+          <w:lang w:val="uk-UA"/>
+        </w:rPr>
+        <w:t>Освіта</w:t>
+      </w:r>
+    </w:p>
+    <w:p>
+      <w:pPr>
+        <w:pStyle w:val="ListParagraph"/>
+        <w:numPr>
+          <w:ilvl w:val="0"/>
+          <w:numId w:val="3"/>
+        </w:numPr>
+        <w:rPr>
+          <w:rFonts w:ascii="Times New Roman" w:hAnsi="Times New Roman" w:cs="Times New Roman"/>
+          <w:sz w:val="28"/>
+          <w:szCs w:val="28"/>
+          <w:lang w:val="uk-UA"/>
+        </w:rPr>
+      </w:pPr>
+      <w:r>
+        <w:rPr>
+          <w:rFonts w:ascii="Times New Roman" w:hAnsi="Times New Roman" w:cs="Times New Roman"/>
+          <w:sz w:val="28"/>
+          <w:szCs w:val="28"/>
+          <w:lang w:val="uk-UA"/>
+        </w:rPr>
+        <w:t>Виробництво</w:t>
+      </w:r>
+    </w:p>
+    <w:p>
+      <w:pPr>
+        <w:pStyle w:val="ListParagraph"/>
+        <w:numPr>
+          <w:ilvl w:val="0"/>
+          <w:numId w:val="3"/>
+        </w:numPr>
+        <w:rPr>
+          <w:rFonts w:ascii="Times New Roman" w:hAnsi="Times New Roman" w:cs="Times New Roman"/>
+          <w:sz w:val="28"/>
+          <w:szCs w:val="28"/>
+          <w:lang w:val="uk-UA"/>
+        </w:rPr>
+      </w:pPr>
+      <w:r>
+        <w:rPr>
+          <w:rFonts w:ascii="Times New Roman" w:hAnsi="Times New Roman" w:cs="Times New Roman"/>
+          <w:sz w:val="28"/>
+          <w:szCs w:val="28"/>
+          <w:lang w:val="uk-UA"/>
+        </w:rPr>
+        <w:t>Високі технології</w:t>
+      </w:r>
+      <w:r>
+        <w:rPr>
+          <w:rFonts w:ascii="Times New Roman" w:hAnsi="Times New Roman" w:cs="Times New Roman"/>
+          <w:sz w:val="28"/>
+          <w:szCs w:val="28"/>
+          <w:lang w:val="uk-UA"/>
+        </w:rPr>
+        <w:t xml:space="preserve"> та телекомунікації</w:t>
+      </w:r>
+    </w:p>
+    <w:p>
+      <w:pPr>
+        <w:pStyle w:val="ListParagraph"/>
+        <w:numPr>
+          <w:ilvl w:val="0"/>
+          <w:numId w:val="3"/>
+        </w:numPr>
+        <w:rPr>
+          <w:rFonts w:ascii="Times New Roman" w:hAnsi="Times New Roman" w:cs="Times New Roman"/>
+          <w:sz w:val="28"/>
+          <w:szCs w:val="28"/>
+          <w:lang w:val="uk-UA"/>
+        </w:rPr>
+      </w:pPr>
+      <w:r>
+        <w:rPr>
+          <w:rFonts w:ascii="Times New Roman" w:hAnsi="Times New Roman" w:cs="Times New Roman"/>
+          <w:sz w:val="28"/>
+          <w:szCs w:val="28"/>
+          <w:lang w:val="uk-UA"/>
+        </w:rPr>
+        <w:t>Транспорт</w:t>
+      </w:r>
+    </w:p>
+    <w:p>
+      <w:pPr>
+        <w:pStyle w:val="ListParagraph"/>
+        <w:numPr>
+          <w:ilvl w:val="0"/>
+          <w:numId w:val="3"/>
+        </w:numPr>
+        <w:rPr>
+          <w:rFonts w:ascii="Times New Roman" w:hAnsi="Times New Roman" w:cs="Times New Roman"/>
+          <w:sz w:val="28"/>
+          <w:szCs w:val="28"/>
+          <w:lang w:val="uk-UA"/>
+        </w:rPr>
+      </w:pPr>
+      <w:r>
+        <w:rPr>
+          <w:rFonts w:ascii="Times New Roman" w:hAnsi="Times New Roman" w:cs="Times New Roman"/>
+          <w:sz w:val="28"/>
+          <w:szCs w:val="28"/>
+          <w:lang w:val="uk-UA"/>
+        </w:rPr>
+        <w:t>Урядові та юредичні сфери</w:t>
+      </w:r>
+    </w:p>
+    <w:p>
+      <w:pPr>
+        <w:pStyle w:val="ListParagraph"/>
+        <w:numPr>
+          <w:ilvl w:val="0"/>
+          <w:numId w:val="3"/>
+        </w:numPr>
+        <w:rPr>
+          <w:rFonts w:ascii="Times New Roman" w:hAnsi="Times New Roman" w:cs="Times New Roman"/>
+          <w:sz w:val="28"/>
+          <w:szCs w:val="28"/>
+          <w:lang w:val="uk-UA"/>
+        </w:rPr>
+      </w:pPr>
+      <w:r>
+        <w:rPr>
+          <w:rFonts w:ascii="Times New Roman" w:hAnsi="Times New Roman" w:cs="Times New Roman"/>
+          <w:sz w:val="28"/>
+          <w:szCs w:val="28"/>
+          <w:lang w:val="uk-UA"/>
+        </w:rPr>
+        <w:t>Військовий сектор</w:t>
+      </w:r>
+    </w:p>
+    <w:p>
+      <w:pPr>
+        <w:rPr>
+          <w:rFonts w:ascii="Times New Roman" w:hAnsi="Times New Roman" w:cs="Times New Roman"/>
+          <w:sz w:val="28"/>
+          <w:szCs w:val="28"/>
+          <w:lang w:val="uk-UA"/>
+        </w:rPr>
+      </w:pPr>
+    </w:p>
+    <w:p>
+      <w:pPr>
+        <w:pStyle w:val="ListParagraph"/>
+        <w:numPr>
+          <w:ilvl w:val="1"/>
+          <w:numId w:val="2"/>
+        </w:numPr>
+        <w:rPr>
+          <w:rFonts w:ascii="Times New Roman" w:hAnsi="Times New Roman" w:cs="Times New Roman"/>
+          <w:b/>
+          <w:sz w:val="28"/>
+          <w:szCs w:val="28"/>
+          <w:lang w:val="uk-UA"/>
+        </w:rPr>
+      </w:pPr>
+      <w:r>
+        <w:rPr>
+          <w:rFonts w:ascii="Times New Roman" w:hAnsi="Times New Roman" w:cs="Times New Roman"/>
+          <w:b/>
+          <w:sz w:val="28"/>
+          <w:szCs w:val="28"/>
+          <w:lang w:val="uk-UA"/>
+        </w:rPr>
+        <w:t xml:space="preserve">Існуючі проблеми </w:t>
+      </w:r>
+      <w:r>
+        <w:rPr>
+          <w:rFonts w:ascii="Times New Roman" w:hAnsi="Times New Roman" w:cs="Times New Roman"/>
+          <w:b/>
+          <w:sz w:val="28"/>
+          <w:szCs w:val="28"/>
+          <w:lang w:val="uk-UA"/>
+        </w:rPr>
+        <w:t>впровадження та застосування</w:t>
+      </w:r>
+      <w:r>
+        <w:rPr>
+          <w:rFonts w:ascii="Times New Roman" w:hAnsi="Times New Roman" w:cs="Times New Roman"/>
+          <w:b/>
+          <w:sz w:val="28"/>
+          <w:szCs w:val="28"/>
+          <w:lang w:val="uk-UA"/>
+        </w:rPr>
+        <w:t xml:space="preserve"> АСІВ</w:t>
+      </w:r>
+    </w:p>
+    <w:p>
+      <w:pPr>
+        <w:rPr>
+          <w:rFonts w:ascii="Times New Roman" w:hAnsi="Times New Roman" w:cs="Times New Roman"/>
+          <w:sz w:val="28"/>
+          <w:szCs w:val="28"/>
+          <w:lang w:val="ru-RU"/>
+        </w:rPr>
+      </w:pPr>
+      <w:r>
+        <w:rPr>
+          <w:rFonts w:ascii="Times New Roman" w:hAnsi="Times New Roman" w:cs="Times New Roman"/>
+          <w:sz w:val="28"/>
+          <w:szCs w:val="28"/>
+          <w:lang w:val="uk-UA"/>
+        </w:rPr>
+        <w:t xml:space="preserve">АСІВ надають гарне поєднання засобів безпеки, приватності та зручності. Хоча кількість провадженних систем такого типу постійно збільшується, поточний рівень їх використання  дещо менший ніж можна було б очікувати. </w:t>
+      </w:r>
+      <w:r>
+        <w:rPr>
+          <w:rFonts w:ascii="Times New Roman" w:hAnsi="Times New Roman" w:cs="Times New Roman"/>
+          <w:sz w:val="28"/>
+          <w:szCs w:val="28"/>
+          <w:lang w:val="uk-UA"/>
+        </w:rPr>
+        <w:t>В першу чергу, це пов</w:t>
+      </w:r>
+      <w:r>
+        <w:rPr>
+          <w:rFonts w:ascii="Times New Roman" w:hAnsi="Times New Roman" w:cs="Times New Roman"/>
+          <w:sz w:val="28"/>
+          <w:szCs w:val="28"/>
+          <w:lang w:val="ru-RU"/>
+        </w:rPr>
+        <w:t>’</w:t>
+      </w:r>
+      <w:r>
+        <w:rPr>
+          <w:rFonts w:ascii="Times New Roman" w:hAnsi="Times New Roman" w:cs="Times New Roman"/>
+          <w:sz w:val="28"/>
+          <w:szCs w:val="28"/>
+          <w:lang w:val="uk-UA"/>
+        </w:rPr>
+        <w:t>язано з відсутністю чіткого розуміння можливостей та переваг технологій розпізнавання відбитків. Іншою причиною є те, що часто запровадження АСІВ у бізнесі виявлялося складною задачею (з точки зору інвестиційного аналізу) у зв</w:t>
+      </w:r>
+      <w:r>
+        <w:rPr>
+          <w:rFonts w:ascii="Times New Roman" w:hAnsi="Times New Roman" w:cs="Times New Roman"/>
+          <w:sz w:val="28"/>
+          <w:szCs w:val="28"/>
+          <w:lang w:val="ru-RU"/>
+        </w:rPr>
+        <w:t>’</w:t>
+      </w:r>
+      <w:r>
+        <w:rPr>
+          <w:rFonts w:ascii="Times New Roman" w:hAnsi="Times New Roman" w:cs="Times New Roman"/>
+          <w:sz w:val="28"/>
+          <w:szCs w:val="28"/>
+          <w:lang w:val="uk-UA"/>
+        </w:rPr>
+        <w:t>язку з наступними причинами</w:t>
+      </w:r>
+      <w:r>
+        <w:rPr>
+          <w:rFonts w:ascii="Times New Roman" w:hAnsi="Times New Roman" w:cs="Times New Roman"/>
+          <w:sz w:val="28"/>
+          <w:szCs w:val="28"/>
+          <w:lang w:val="ru-RU"/>
+        </w:rPr>
+        <w:t>:</w:t>
+      </w:r>
+    </w:p>
+    <w:p>
+      <w:pPr>
+        <w:pStyle w:val="ListParagraph"/>
+        <w:numPr>
+          <w:ilvl w:val="0"/>
+          <w:numId w:val="6"/>
+        </w:numPr>
+        <w:rPr>
+          <w:rFonts w:ascii="Times New Roman" w:hAnsi="Times New Roman" w:cs="Times New Roman"/>
+          <w:sz w:val="28"/>
+          <w:szCs w:val="28"/>
+          <w:lang w:val="ru-RU"/>
+        </w:rPr>
+      </w:pPr>
+      <w:r>
+        <w:rPr>
+          <w:rFonts w:ascii="Times New Roman" w:hAnsi="Times New Roman" w:cs="Times New Roman"/>
+          <w:sz w:val="28"/>
+          <w:szCs w:val="28"/>
+          <w:lang w:val="uk-UA"/>
+        </w:rPr>
+        <w:t>Рівні шахрайств і результуючі збитки для великого бізнесу та урядових систем не є добре вивченеми та обрахованими</w:t>
+      </w:r>
+    </w:p>
+    <w:p>
+      <w:pPr>
+        <w:pStyle w:val="ListParagraph"/>
+        <w:numPr>
+          <w:ilvl w:val="0"/>
+          <w:numId w:val="6"/>
+        </w:numPr>
+        <w:rPr>
+          <w:rFonts w:ascii="Times New Roman" w:hAnsi="Times New Roman" w:cs="Times New Roman"/>
+          <w:sz w:val="28"/>
+          <w:szCs w:val="28"/>
+          <w:lang w:val="ru-RU"/>
+        </w:rPr>
+      </w:pPr>
+      <w:r>
+        <w:rPr>
+          <w:rFonts w:ascii="Times New Roman" w:hAnsi="Times New Roman" w:cs="Times New Roman"/>
+          <w:sz w:val="28"/>
+          <w:szCs w:val="28"/>
+          <w:lang w:val="ru-RU"/>
+        </w:rPr>
+        <w:t xml:space="preserve">АСІВ, які є </w:t>
+      </w:r>
+      <w:r>
+        <w:rPr>
+          <w:rFonts w:ascii="Times New Roman" w:hAnsi="Times New Roman" w:cs="Times New Roman"/>
+          <w:sz w:val="28"/>
+          <w:szCs w:val="28"/>
+          <w:lang w:val="uk-UA"/>
+        </w:rPr>
+        <w:t xml:space="preserve">дуже новими технологіями, часто зустрічаються нереальними </w:t>
+      </w:r>
+      <w:r>
+        <w:rPr>
+          <w:rFonts w:ascii="Times New Roman" w:hAnsi="Times New Roman" w:cs="Times New Roman"/>
+          <w:sz w:val="28"/>
+          <w:szCs w:val="28"/>
+          <w:lang w:val="uk-UA"/>
+        </w:rPr>
+        <w:t>вимогами до їх ефективності і не можуть бути справедливо порівнянними з існуючими альтернативами (наприклад, електронні картки та паролі), з незручністю та дороговизною яких бізнес навчився миритися</w:t>
+      </w:r>
+    </w:p>
+    <w:p>
+      <w:pPr>
+        <w:pStyle w:val="ListParagraph"/>
+        <w:numPr>
+          <w:ilvl w:val="0"/>
+          <w:numId w:val="6"/>
+        </w:numPr>
+        <w:rPr>
+          <w:rFonts w:ascii="Times New Roman" w:hAnsi="Times New Roman" w:cs="Times New Roman"/>
+          <w:sz w:val="28"/>
+          <w:szCs w:val="28"/>
+          <w:lang w:val="ru-RU"/>
+        </w:rPr>
+      </w:pPr>
+      <w:r>
+        <w:rPr>
+          <w:rFonts w:ascii="Times New Roman" w:hAnsi="Times New Roman" w:cs="Times New Roman"/>
+          <w:sz w:val="28"/>
+          <w:szCs w:val="28"/>
+          <w:lang w:val="uk-UA"/>
+        </w:rPr>
+        <w:t>Якість наявних технологій розпізнвання відбитків дуже сильно відрізняється від одного постачальника до іншого. Клієнти часто просто не можуть отримати доступ до правдоподібних результатів тестування різних технологій у зв</w:t>
+      </w:r>
+      <w:r>
+        <w:rPr>
+          <w:rFonts w:ascii="Times New Roman" w:hAnsi="Times New Roman" w:cs="Times New Roman"/>
+          <w:sz w:val="28"/>
+          <w:szCs w:val="28"/>
+          <w:lang w:val="ru-RU"/>
+        </w:rPr>
+        <w:t>’</w:t>
+      </w:r>
+      <w:r>
+        <w:rPr>
+          <w:rFonts w:ascii="Times New Roman" w:hAnsi="Times New Roman" w:cs="Times New Roman"/>
+          <w:sz w:val="28"/>
+          <w:szCs w:val="28"/>
+          <w:lang w:val="uk-UA"/>
+        </w:rPr>
+        <w:t xml:space="preserve">язку з відсутністю стандартизованих тестових сценаріїв для АСІВ. Тому клієнт сам </w:t>
+      </w:r>
+      <w:r>
+        <w:rPr>
+          <w:rFonts w:ascii="Times New Roman" w:hAnsi="Times New Roman" w:cs="Times New Roman"/>
+          <w:sz w:val="28"/>
+          <w:szCs w:val="28"/>
+          <w:lang w:val="uk-UA"/>
+        </w:rPr>
+        <w:lastRenderedPageBreak/>
+        <w:t>змушений проводити аналіз існуючих технологій, що потребує додаткових коштів, або сподіватися на достовірність існуючих</w:t>
+      </w:r>
+      <w:r>
+        <w:rPr>
+          <w:rFonts w:ascii="Times New Roman" w:hAnsi="Times New Roman" w:cs="Times New Roman"/>
+          <w:sz w:val="28"/>
+          <w:szCs w:val="28"/>
+          <w:lang w:val="uk-UA"/>
+        </w:rPr>
+        <w:t xml:space="preserve"> результатів аналізу</w:t>
+      </w:r>
+    </w:p>
+    <w:p>
+      <w:pPr>
+        <w:ind w:left="1080"/>
+        <w:rPr>
+          <w:rFonts w:ascii="Times New Roman" w:hAnsi="Times New Roman" w:cs="Times New Roman"/>
+          <w:sz w:val="28"/>
+          <w:szCs w:val="28"/>
+          <w:lang w:val="ru-RU"/>
+        </w:rPr>
+      </w:pPr>
+    </w:p>
+    <w:p>
+      <w:pPr>
+        <w:rPr>
+          <w:rFonts w:ascii="Times New Roman" w:hAnsi="Times New Roman" w:cs="Times New Roman"/>
+          <w:sz w:val="28"/>
+          <w:szCs w:val="28"/>
+          <w:lang w:val="uk-UA"/>
+        </w:rPr>
+      </w:pPr>
+      <w:r>
+        <w:rPr>
+          <w:rFonts w:ascii="Times New Roman" w:hAnsi="Times New Roman" w:cs="Times New Roman"/>
+          <w:sz w:val="28"/>
+          <w:szCs w:val="28"/>
+          <w:lang w:val="ru-RU"/>
+        </w:rPr>
+        <w:t>АСІВ, якщо вона належним чином реалізована, надає кращу захищеність, зручність та ефективність ніж будь-які інші можливі засоби ідентифікації. Жодна інша технологія не має можливості гарантувати, що особа, яка автентифікується, фізично присутня у місці автентифікації. Системи на основі розпізнавання відбитків вже замінили паролі та електронні картки у багатьох сферах. У деяких інших – вони використовуються на додачу до паролів та карток. Використання АСІВ значно зменшує рівень шахрайств та крадіжок пов</w:t>
+      </w:r>
+      <w:r>
+        <w:rPr>
+          <w:rFonts w:ascii="Times New Roman" w:hAnsi="Times New Roman" w:cs="Times New Roman"/>
+          <w:sz w:val="28"/>
+          <w:szCs w:val="28"/>
+          <w:lang w:val="ru-RU"/>
+        </w:rPr>
+        <w:t>’</w:t>
+      </w:r>
+      <w:r>
+        <w:rPr>
+          <w:rFonts w:ascii="Times New Roman" w:hAnsi="Times New Roman" w:cs="Times New Roman"/>
+          <w:sz w:val="28"/>
+          <w:szCs w:val="28"/>
+          <w:lang w:val="ru-RU"/>
+        </w:rPr>
+        <w:t>я</w:t>
+      </w:r>
+      <w:r>
+        <w:rPr>
+          <w:rFonts w:ascii="Times New Roman" w:hAnsi="Times New Roman" w:cs="Times New Roman"/>
+          <w:sz w:val="28"/>
+          <w:szCs w:val="28"/>
+          <w:lang w:val="uk-UA"/>
+        </w:rPr>
+        <w:t>заних з автентифікацією та приватними даними.</w:t>
+      </w:r>
     </w:p>
     <w:sectPr>
       <w:pgSz w:w="12240" w:h="15840"/>
@@ -14,6 +1561,683 @@
     </w:sectPr>
   </w:body>
 </w:document>
+</file>
+
+<file path=word/numbering.xml><?xml version="1.0" encoding="utf-8"?>
+<w:numbering xmlns:wpc="http://schemas.microsoft.com/office/word/2010/wordprocessingCanvas" xmlns:mc="http://schemas.openxmlformats.org/markup-compatibility/2006" xmlns:o="urn:schemas-microsoft-com:office:office" xmlns:r="http://schemas.openxmlformats.org/officeDocument/2006/relationships" xmlns:m="http://schemas.openxmlformats.org/officeDocument/2006/math" xmlns:v="urn:schemas-microsoft-com:vml" xmlns:wp14="http://schemas.microsoft.com/office/word/2010/wordprocessingDrawing" xmlns:wp="http://schemas.openxmlformats.org/drawingml/2006/wordprocessingDrawing" xmlns:w10="urn:schemas-microsoft-com:office:word" xmlns:w="http://schemas.openxmlformats.org/wordprocessingml/2006/main" xmlns:w14="http://schemas.microsoft.com/office/word/2010/wordml" xmlns:wpg="http://schemas.microsoft.com/office/word/2010/wordprocessingGroup" xmlns:wpi="http://schemas.microsoft.com/office/word/2010/wordprocessingInk" xmlns:wne="http://schemas.microsoft.com/office/word/2006/wordml" xmlns:wps="http://schemas.microsoft.com/office/word/2010/wordprocessingShape" mc:Ignorable="w14 wp14">
+  <w:abstractNum w:abstractNumId="0">
+    <w:nsid w:val="037A1230"/>
+    <w:multiLevelType w:val="hybridMultilevel"/>
+    <w:tmpl w:val="67C43E1C"/>
+    <w:lvl w:ilvl="0" w:tplc="04090001">
+      <w:start w:val="1"/>
+      <w:numFmt w:val="bullet"/>
+      <w:lvlText w:val=""/>
+      <w:lvlJc w:val="left"/>
+      <w:pPr>
+        <w:ind w:left="1440" w:hanging="360"/>
+      </w:pPr>
+      <w:rPr>
+        <w:rFonts w:ascii="Symbol" w:hAnsi="Symbol" w:hint="default"/>
+      </w:rPr>
+    </w:lvl>
+    <w:lvl w:ilvl="1" w:tplc="04090003" w:tentative="1">
+      <w:start w:val="1"/>
+      <w:numFmt w:val="bullet"/>
+      <w:lvlText w:val="o"/>
+      <w:lvlJc w:val="left"/>
+      <w:pPr>
+        <w:ind w:left="2160" w:hanging="360"/>
+      </w:pPr>
+      <w:rPr>
+        <w:rFonts w:ascii="Courier New" w:hAnsi="Courier New" w:cs="Courier New" w:hint="default"/>
+      </w:rPr>
+    </w:lvl>
+    <w:lvl w:ilvl="2" w:tplc="04090005" w:tentative="1">
+      <w:start w:val="1"/>
+      <w:numFmt w:val="bullet"/>
+      <w:lvlText w:val=""/>
+      <w:lvlJc w:val="left"/>
+      <w:pPr>
+        <w:ind w:left="2880" w:hanging="360"/>
+      </w:pPr>
+      <w:rPr>
+        <w:rFonts w:ascii="Wingdings" w:hAnsi="Wingdings" w:hint="default"/>
+      </w:rPr>
+    </w:lvl>
+    <w:lvl w:ilvl="3" w:tplc="04090001" w:tentative="1">
+      <w:start w:val="1"/>
+      <w:numFmt w:val="bullet"/>
+      <w:lvlText w:val=""/>
+      <w:lvlJc w:val="left"/>
+      <w:pPr>
+        <w:ind w:left="3600" w:hanging="360"/>
+      </w:pPr>
+      <w:rPr>
+        <w:rFonts w:ascii="Symbol" w:hAnsi="Symbol" w:hint="default"/>
+      </w:rPr>
+    </w:lvl>
+    <w:lvl w:ilvl="4" w:tplc="04090003" w:tentative="1">
+      <w:start w:val="1"/>
+      <w:numFmt w:val="bullet"/>
+      <w:lvlText w:val="o"/>
+      <w:lvlJc w:val="left"/>
+      <w:pPr>
+        <w:ind w:left="4320" w:hanging="360"/>
+      </w:pPr>
+      <w:rPr>
+        <w:rFonts w:ascii="Courier New" w:hAnsi="Courier New" w:cs="Courier New" w:hint="default"/>
+      </w:rPr>
+    </w:lvl>
+    <w:lvl w:ilvl="5" w:tplc="04090005" w:tentative="1">
+      <w:start w:val="1"/>
+      <w:numFmt w:val="bullet"/>
+      <w:lvlText w:val=""/>
+      <w:lvlJc w:val="left"/>
+      <w:pPr>
+        <w:ind w:left="5040" w:hanging="360"/>
+      </w:pPr>
+      <w:rPr>
+        <w:rFonts w:ascii="Wingdings" w:hAnsi="Wingdings" w:hint="default"/>
+      </w:rPr>
+    </w:lvl>
+    <w:lvl w:ilvl="6" w:tplc="04090001" w:tentative="1">
+      <w:start w:val="1"/>
+      <w:numFmt w:val="bullet"/>
+      <w:lvlText w:val=""/>
+      <w:lvlJc w:val="left"/>
+      <w:pPr>
+        <w:ind w:left="5760" w:hanging="360"/>
+      </w:pPr>
+      <w:rPr>
+        <w:rFonts w:ascii="Symbol" w:hAnsi="Symbol" w:hint="default"/>
+      </w:rPr>
+    </w:lvl>
+    <w:lvl w:ilvl="7" w:tplc="04090003" w:tentative="1">
+      <w:start w:val="1"/>
+      <w:numFmt w:val="bullet"/>
+      <w:lvlText w:val="o"/>
+      <w:lvlJc w:val="left"/>
+      <w:pPr>
+        <w:ind w:left="6480" w:hanging="360"/>
+      </w:pPr>
+      <w:rPr>
+        <w:rFonts w:ascii="Courier New" w:hAnsi="Courier New" w:cs="Courier New" w:hint="default"/>
+      </w:rPr>
+    </w:lvl>
+    <w:lvl w:ilvl="8" w:tplc="04090005" w:tentative="1">
+      <w:start w:val="1"/>
+      <w:numFmt w:val="bullet"/>
+      <w:lvlText w:val=""/>
+      <w:lvlJc w:val="left"/>
+      <w:pPr>
+        <w:ind w:left="7200" w:hanging="360"/>
+      </w:pPr>
+      <w:rPr>
+        <w:rFonts w:ascii="Wingdings" w:hAnsi="Wingdings" w:hint="default"/>
+      </w:rPr>
+    </w:lvl>
+  </w:abstractNum>
+  <w:abstractNum w:abstractNumId="1">
+    <w:nsid w:val="2A1E6FD5"/>
+    <w:multiLevelType w:val="hybridMultilevel"/>
+    <w:tmpl w:val="0E5897F8"/>
+    <w:lvl w:ilvl="0" w:tplc="04090001">
+      <w:start w:val="1"/>
+      <w:numFmt w:val="bullet"/>
+      <w:lvlText w:val=""/>
+      <w:lvlJc w:val="left"/>
+      <w:pPr>
+        <w:ind w:left="720" w:hanging="360"/>
+      </w:pPr>
+      <w:rPr>
+        <w:rFonts w:ascii="Symbol" w:hAnsi="Symbol" w:hint="default"/>
+      </w:rPr>
+    </w:lvl>
+    <w:lvl w:ilvl="1" w:tplc="04090003" w:tentative="1">
+      <w:start w:val="1"/>
+      <w:numFmt w:val="bullet"/>
+      <w:lvlText w:val="o"/>
+      <w:lvlJc w:val="left"/>
+      <w:pPr>
+        <w:ind w:left="1440" w:hanging="360"/>
+      </w:pPr>
+      <w:rPr>
+        <w:rFonts w:ascii="Courier New" w:hAnsi="Courier New" w:cs="Courier New" w:hint="default"/>
+      </w:rPr>
+    </w:lvl>
+    <w:lvl w:ilvl="2" w:tplc="04090005" w:tentative="1">
+      <w:start w:val="1"/>
+      <w:numFmt w:val="bullet"/>
+      <w:lvlText w:val=""/>
+      <w:lvlJc w:val="left"/>
+      <w:pPr>
+        <w:ind w:left="2160" w:hanging="360"/>
+      </w:pPr>
+      <w:rPr>
+        <w:rFonts w:ascii="Wingdings" w:hAnsi="Wingdings" w:hint="default"/>
+      </w:rPr>
+    </w:lvl>
+    <w:lvl w:ilvl="3" w:tplc="04090001" w:tentative="1">
+      <w:start w:val="1"/>
+      <w:numFmt w:val="bullet"/>
+      <w:lvlText w:val=""/>
+      <w:lvlJc w:val="left"/>
+      <w:pPr>
+        <w:ind w:left="2880" w:hanging="360"/>
+      </w:pPr>
+      <w:rPr>
+        <w:rFonts w:ascii="Symbol" w:hAnsi="Symbol" w:hint="default"/>
+      </w:rPr>
+    </w:lvl>
+    <w:lvl w:ilvl="4" w:tplc="04090003" w:tentative="1">
+      <w:start w:val="1"/>
+      <w:numFmt w:val="bullet"/>
+      <w:lvlText w:val="o"/>
+      <w:lvlJc w:val="left"/>
+      <w:pPr>
+        <w:ind w:left="3600" w:hanging="360"/>
+      </w:pPr>
+      <w:rPr>
+        <w:rFonts w:ascii="Courier New" w:hAnsi="Courier New" w:cs="Courier New" w:hint="default"/>
+      </w:rPr>
+    </w:lvl>
+    <w:lvl w:ilvl="5" w:tplc="04090005" w:tentative="1">
+      <w:start w:val="1"/>
+      <w:numFmt w:val="bullet"/>
+      <w:lvlText w:val=""/>
+      <w:lvlJc w:val="left"/>
+      <w:pPr>
+        <w:ind w:left="4320" w:hanging="360"/>
+      </w:pPr>
+      <w:rPr>
+        <w:rFonts w:ascii="Wingdings" w:hAnsi="Wingdings" w:hint="default"/>
+      </w:rPr>
+    </w:lvl>
+    <w:lvl w:ilvl="6" w:tplc="04090001" w:tentative="1">
+      <w:start w:val="1"/>
+      <w:numFmt w:val="bullet"/>
+      <w:lvlText w:val=""/>
+      <w:lvlJc w:val="left"/>
+      <w:pPr>
+        <w:ind w:left="5040" w:hanging="360"/>
+      </w:pPr>
+      <w:rPr>
+        <w:rFonts w:ascii="Symbol" w:hAnsi="Symbol" w:hint="default"/>
+      </w:rPr>
+    </w:lvl>
+    <w:lvl w:ilvl="7" w:tplc="04090003" w:tentative="1">
+      <w:start w:val="1"/>
+      <w:numFmt w:val="bullet"/>
+      <w:lvlText w:val="o"/>
+      <w:lvlJc w:val="left"/>
+      <w:pPr>
+        <w:ind w:left="5760" w:hanging="360"/>
+      </w:pPr>
+      <w:rPr>
+        <w:rFonts w:ascii="Courier New" w:hAnsi="Courier New" w:cs="Courier New" w:hint="default"/>
+      </w:rPr>
+    </w:lvl>
+    <w:lvl w:ilvl="8" w:tplc="04090005" w:tentative="1">
+      <w:start w:val="1"/>
+      <w:numFmt w:val="bullet"/>
+      <w:lvlText w:val=""/>
+      <w:lvlJc w:val="left"/>
+      <w:pPr>
+        <w:ind w:left="6480" w:hanging="360"/>
+      </w:pPr>
+      <w:rPr>
+        <w:rFonts w:ascii="Wingdings" w:hAnsi="Wingdings" w:hint="default"/>
+      </w:rPr>
+    </w:lvl>
+  </w:abstractNum>
+  <w:abstractNum w:abstractNumId="2">
+    <w:nsid w:val="34027873"/>
+    <w:multiLevelType w:val="hybridMultilevel"/>
+    <w:tmpl w:val="6A92CFA4"/>
+    <w:lvl w:ilvl="0" w:tplc="04090001">
+      <w:start w:val="1"/>
+      <w:numFmt w:val="bullet"/>
+      <w:lvlText w:val=""/>
+      <w:lvlJc w:val="left"/>
+      <w:pPr>
+        <w:ind w:left="720" w:hanging="360"/>
+      </w:pPr>
+      <w:rPr>
+        <w:rFonts w:ascii="Symbol" w:hAnsi="Symbol" w:hint="default"/>
+      </w:rPr>
+    </w:lvl>
+    <w:lvl w:ilvl="1" w:tplc="04090003" w:tentative="1">
+      <w:start w:val="1"/>
+      <w:numFmt w:val="bullet"/>
+      <w:lvlText w:val="o"/>
+      <w:lvlJc w:val="left"/>
+      <w:pPr>
+        <w:ind w:left="1440" w:hanging="360"/>
+      </w:pPr>
+      <w:rPr>
+        <w:rFonts w:ascii="Courier New" w:hAnsi="Courier New" w:cs="Courier New" w:hint="default"/>
+      </w:rPr>
+    </w:lvl>
+    <w:lvl w:ilvl="2" w:tplc="04090005" w:tentative="1">
+      <w:start w:val="1"/>
+      <w:numFmt w:val="bullet"/>
+      <w:lvlText w:val=""/>
+      <w:lvlJc w:val="left"/>
+      <w:pPr>
+        <w:ind w:left="2160" w:hanging="360"/>
+      </w:pPr>
+      <w:rPr>
+        <w:rFonts w:ascii="Wingdings" w:hAnsi="Wingdings" w:hint="default"/>
+      </w:rPr>
+    </w:lvl>
+    <w:lvl w:ilvl="3" w:tplc="04090001" w:tentative="1">
+      <w:start w:val="1"/>
+      <w:numFmt w:val="bullet"/>
+      <w:lvlText w:val=""/>
+      <w:lvlJc w:val="left"/>
+      <w:pPr>
+        <w:ind w:left="2880" w:hanging="360"/>
+      </w:pPr>
+      <w:rPr>
+        <w:rFonts w:ascii="Symbol" w:hAnsi="Symbol" w:hint="default"/>
+      </w:rPr>
+    </w:lvl>
+    <w:lvl w:ilvl="4" w:tplc="04090003" w:tentative="1">
+      <w:start w:val="1"/>
+      <w:numFmt w:val="bullet"/>
+      <w:lvlText w:val="o"/>
+      <w:lvlJc w:val="left"/>
+      <w:pPr>
+        <w:ind w:left="3600" w:hanging="360"/>
+      </w:pPr>
+      <w:rPr>
+        <w:rFonts w:ascii="Courier New" w:hAnsi="Courier New" w:cs="Courier New" w:hint="default"/>
+      </w:rPr>
+    </w:lvl>
+    <w:lvl w:ilvl="5" w:tplc="04090005" w:tentative="1">
+      <w:start w:val="1"/>
+      <w:numFmt w:val="bullet"/>
+      <w:lvlText w:val=""/>
+      <w:lvlJc w:val="left"/>
+      <w:pPr>
+        <w:ind w:left="4320" w:hanging="360"/>
+      </w:pPr>
+      <w:rPr>
+        <w:rFonts w:ascii="Wingdings" w:hAnsi="Wingdings" w:hint="default"/>
+      </w:rPr>
+    </w:lvl>
+    <w:lvl w:ilvl="6" w:tplc="04090001" w:tentative="1">
+      <w:start w:val="1"/>
+      <w:numFmt w:val="bullet"/>
+      <w:lvlText w:val=""/>
+      <w:lvlJc w:val="left"/>
+      <w:pPr>
+        <w:ind w:left="5040" w:hanging="360"/>
+      </w:pPr>
+      <w:rPr>
+        <w:rFonts w:ascii="Symbol" w:hAnsi="Symbol" w:hint="default"/>
+      </w:rPr>
+    </w:lvl>
+    <w:lvl w:ilvl="7" w:tplc="04090003" w:tentative="1">
+      <w:start w:val="1"/>
+      <w:numFmt w:val="bullet"/>
+      <w:lvlText w:val="o"/>
+      <w:lvlJc w:val="left"/>
+      <w:pPr>
+        <w:ind w:left="5760" w:hanging="360"/>
+      </w:pPr>
+      <w:rPr>
+        <w:rFonts w:ascii="Courier New" w:hAnsi="Courier New" w:cs="Courier New" w:hint="default"/>
+      </w:rPr>
+    </w:lvl>
+    <w:lvl w:ilvl="8" w:tplc="04090005" w:tentative="1">
+      <w:start w:val="1"/>
+      <w:numFmt w:val="bullet"/>
+      <w:lvlText w:val=""/>
+      <w:lvlJc w:val="left"/>
+      <w:pPr>
+        <w:ind w:left="6480" w:hanging="360"/>
+      </w:pPr>
+      <w:rPr>
+        <w:rFonts w:ascii="Wingdings" w:hAnsi="Wingdings" w:hint="default"/>
+      </w:rPr>
+    </w:lvl>
+  </w:abstractNum>
+  <w:abstractNum w:abstractNumId="3">
+    <w:nsid w:val="54BE5036"/>
+    <w:multiLevelType w:val="hybridMultilevel"/>
+    <w:tmpl w:val="BD225D66"/>
+    <w:lvl w:ilvl="0" w:tplc="04090001">
+      <w:start w:val="1"/>
+      <w:numFmt w:val="bullet"/>
+      <w:lvlText w:val=""/>
+      <w:lvlJc w:val="left"/>
+      <w:pPr>
+        <w:ind w:left="1440" w:hanging="360"/>
+      </w:pPr>
+      <w:rPr>
+        <w:rFonts w:ascii="Symbol" w:hAnsi="Symbol" w:hint="default"/>
+      </w:rPr>
+    </w:lvl>
+    <w:lvl w:ilvl="1" w:tplc="04090003" w:tentative="1">
+      <w:start w:val="1"/>
+      <w:numFmt w:val="bullet"/>
+      <w:lvlText w:val="o"/>
+      <w:lvlJc w:val="left"/>
+      <w:pPr>
+        <w:ind w:left="2160" w:hanging="360"/>
+      </w:pPr>
+      <w:rPr>
+        <w:rFonts w:ascii="Courier New" w:hAnsi="Courier New" w:cs="Courier New" w:hint="default"/>
+      </w:rPr>
+    </w:lvl>
+    <w:lvl w:ilvl="2" w:tplc="04090005" w:tentative="1">
+      <w:start w:val="1"/>
+      <w:numFmt w:val="bullet"/>
+      <w:lvlText w:val=""/>
+      <w:lvlJc w:val="left"/>
+      <w:pPr>
+        <w:ind w:left="2880" w:hanging="360"/>
+      </w:pPr>
+      <w:rPr>
+        <w:rFonts w:ascii="Wingdings" w:hAnsi="Wingdings" w:hint="default"/>
+      </w:rPr>
+    </w:lvl>
+    <w:lvl w:ilvl="3" w:tplc="04090001" w:tentative="1">
+      <w:start w:val="1"/>
+      <w:numFmt w:val="bullet"/>
+      <w:lvlText w:val=""/>
+      <w:lvlJc w:val="left"/>
+      <w:pPr>
+        <w:ind w:left="3600" w:hanging="360"/>
+      </w:pPr>
+      <w:rPr>
+        <w:rFonts w:ascii="Symbol" w:hAnsi="Symbol" w:hint="default"/>
+      </w:rPr>
+    </w:lvl>
+    <w:lvl w:ilvl="4" w:tplc="04090003" w:tentative="1">
+      <w:start w:val="1"/>
+      <w:numFmt w:val="bullet"/>
+      <w:lvlText w:val="o"/>
+      <w:lvlJc w:val="left"/>
+      <w:pPr>
+        <w:ind w:left="4320" w:hanging="360"/>
+      </w:pPr>
+      <w:rPr>
+        <w:rFonts w:ascii="Courier New" w:hAnsi="Courier New" w:cs="Courier New" w:hint="default"/>
+      </w:rPr>
+    </w:lvl>
+    <w:lvl w:ilvl="5" w:tplc="04090005" w:tentative="1">
+      <w:start w:val="1"/>
+      <w:numFmt w:val="bullet"/>
+      <w:lvlText w:val=""/>
+      <w:lvlJc w:val="left"/>
+      <w:pPr>
+        <w:ind w:left="5040" w:hanging="360"/>
+      </w:pPr>
+      <w:rPr>
+        <w:rFonts w:ascii="Wingdings" w:hAnsi="Wingdings" w:hint="default"/>
+      </w:rPr>
+    </w:lvl>
+    <w:lvl w:ilvl="6" w:tplc="04090001" w:tentative="1">
+      <w:start w:val="1"/>
+      <w:numFmt w:val="bullet"/>
+      <w:lvlText w:val=""/>
+      <w:lvlJc w:val="left"/>
+      <w:pPr>
+        <w:ind w:left="5760" w:hanging="360"/>
+      </w:pPr>
+      <w:rPr>
+        <w:rFonts w:ascii="Symbol" w:hAnsi="Symbol" w:hint="default"/>
+      </w:rPr>
+    </w:lvl>
+    <w:lvl w:ilvl="7" w:tplc="04090003" w:tentative="1">
+      <w:start w:val="1"/>
+      <w:numFmt w:val="bullet"/>
+      <w:lvlText w:val="o"/>
+      <w:lvlJc w:val="left"/>
+      <w:pPr>
+        <w:ind w:left="6480" w:hanging="360"/>
+      </w:pPr>
+      <w:rPr>
+        <w:rFonts w:ascii="Courier New" w:hAnsi="Courier New" w:cs="Courier New" w:hint="default"/>
+      </w:rPr>
+    </w:lvl>
+    <w:lvl w:ilvl="8" w:tplc="04090005" w:tentative="1">
+      <w:start w:val="1"/>
+      <w:numFmt w:val="bullet"/>
+      <w:lvlText w:val=""/>
+      <w:lvlJc w:val="left"/>
+      <w:pPr>
+        <w:ind w:left="7200" w:hanging="360"/>
+      </w:pPr>
+      <w:rPr>
+        <w:rFonts w:ascii="Wingdings" w:hAnsi="Wingdings" w:hint="default"/>
+      </w:rPr>
+    </w:lvl>
+  </w:abstractNum>
+  <w:abstractNum w:abstractNumId="4">
+    <w:nsid w:val="658E4BE8"/>
+    <w:multiLevelType w:val="hybridMultilevel"/>
+    <w:tmpl w:val="46F820B0"/>
+    <w:lvl w:ilvl="0" w:tplc="0409000F">
+      <w:start w:val="1"/>
+      <w:numFmt w:val="decimal"/>
+      <w:lvlText w:val="%1."/>
+      <w:lvlJc w:val="left"/>
+      <w:pPr>
+        <w:ind w:left="720" w:hanging="360"/>
+      </w:pPr>
+      <w:rPr>
+        <w:rFonts w:hint="default"/>
+      </w:rPr>
+    </w:lvl>
+    <w:lvl w:ilvl="1" w:tplc="04090019" w:tentative="1">
+      <w:start w:val="1"/>
+      <w:numFmt w:val="lowerLetter"/>
+      <w:lvlText w:val="%2."/>
+      <w:lvlJc w:val="left"/>
+      <w:pPr>
+        <w:ind w:left="1440" w:hanging="360"/>
+      </w:pPr>
+    </w:lvl>
+    <w:lvl w:ilvl="2" w:tplc="0409001B" w:tentative="1">
+      <w:start w:val="1"/>
+      <w:numFmt w:val="lowerRoman"/>
+      <w:lvlText w:val="%3."/>
+      <w:lvlJc w:val="right"/>
+      <w:pPr>
+        <w:ind w:left="2160" w:hanging="180"/>
+      </w:pPr>
+    </w:lvl>
+    <w:lvl w:ilvl="3" w:tplc="0409000F" w:tentative="1">
+      <w:start w:val="1"/>
+      <w:numFmt w:val="decimal"/>
+      <w:lvlText w:val="%4."/>
+      <w:lvlJc w:val="left"/>
+      <w:pPr>
+        <w:ind w:left="2880" w:hanging="360"/>
+      </w:pPr>
+    </w:lvl>
+    <w:lvl w:ilvl="4" w:tplc="04090019" w:tentative="1">
+      <w:start w:val="1"/>
+      <w:numFmt w:val="lowerLetter"/>
+      <w:lvlText w:val="%5."/>
+      <w:lvlJc w:val="left"/>
+      <w:pPr>
+        <w:ind w:left="3600" w:hanging="360"/>
+      </w:pPr>
+    </w:lvl>
+    <w:lvl w:ilvl="5" w:tplc="0409001B" w:tentative="1">
+      <w:start w:val="1"/>
+      <w:numFmt w:val="lowerRoman"/>
+      <w:lvlText w:val="%6."/>
+      <w:lvlJc w:val="right"/>
+      <w:pPr>
+        <w:ind w:left="4320" w:hanging="180"/>
+      </w:pPr>
+    </w:lvl>
+    <w:lvl w:ilvl="6" w:tplc="0409000F" w:tentative="1">
+      <w:start w:val="1"/>
+      <w:numFmt w:val="decimal"/>
+      <w:lvlText w:val="%7."/>
+      <w:lvlJc w:val="left"/>
+      <w:pPr>
+        <w:ind w:left="5040" w:hanging="360"/>
+      </w:pPr>
+    </w:lvl>
+    <w:lvl w:ilvl="7" w:tplc="04090019" w:tentative="1">
+      <w:start w:val="1"/>
+      <w:numFmt w:val="lowerLetter"/>
+      <w:lvlText w:val="%8."/>
+      <w:lvlJc w:val="left"/>
+      <w:pPr>
+        <w:ind w:left="5760" w:hanging="360"/>
+      </w:pPr>
+    </w:lvl>
+    <w:lvl w:ilvl="8" w:tplc="0409001B" w:tentative="1">
+      <w:start w:val="1"/>
+      <w:numFmt w:val="lowerRoman"/>
+      <w:lvlText w:val="%9."/>
+      <w:lvlJc w:val="right"/>
+      <w:pPr>
+        <w:ind w:left="6480" w:hanging="180"/>
+      </w:pPr>
+    </w:lvl>
+  </w:abstractNum>
+  <w:abstractNum w:abstractNumId="5">
+    <w:nsid w:val="73067E4B"/>
+    <w:multiLevelType w:val="multilevel"/>
+    <w:tmpl w:val="CC38F830"/>
+    <w:lvl w:ilvl="0">
+      <w:start w:val="1"/>
+      <w:numFmt w:val="decimal"/>
+      <w:lvlText w:val="%1"/>
+      <w:lvlJc w:val="left"/>
+      <w:pPr>
+        <w:ind w:left="420" w:hanging="420"/>
+      </w:pPr>
+      <w:rPr>
+        <w:rFonts w:hint="default"/>
+      </w:rPr>
+    </w:lvl>
+    <w:lvl w:ilvl="1">
+      <w:start w:val="1"/>
+      <w:numFmt w:val="decimal"/>
+      <w:lvlText w:val="%1.%2"/>
+      <w:lvlJc w:val="left"/>
+      <w:pPr>
+        <w:ind w:left="1140" w:hanging="420"/>
+      </w:pPr>
+      <w:rPr>
+        <w:rFonts w:hint="default"/>
+      </w:rPr>
+    </w:lvl>
+    <w:lvl w:ilvl="2">
+      <w:start w:val="1"/>
+      <w:numFmt w:val="decimal"/>
+      <w:lvlText w:val="%1.%2.%3"/>
+      <w:lvlJc w:val="left"/>
+      <w:pPr>
+        <w:ind w:left="2160" w:hanging="720"/>
+      </w:pPr>
+      <w:rPr>
+        <w:rFonts w:hint="default"/>
+      </w:rPr>
+    </w:lvl>
+    <w:lvl w:ilvl="3">
+      <w:start w:val="1"/>
+      <w:numFmt w:val="decimal"/>
+      <w:lvlText w:val="%1.%2.%3.%4"/>
+      <w:lvlJc w:val="left"/>
+      <w:pPr>
+        <w:ind w:left="3240" w:hanging="1080"/>
+      </w:pPr>
+      <w:rPr>
+        <w:rFonts w:hint="default"/>
+      </w:rPr>
+    </w:lvl>
+    <w:lvl w:ilvl="4">
+      <w:start w:val="1"/>
+      <w:numFmt w:val="decimal"/>
+      <w:lvlText w:val="%1.%2.%3.%4.%5"/>
+      <w:lvlJc w:val="left"/>
+      <w:pPr>
+        <w:ind w:left="3960" w:hanging="1080"/>
+      </w:pPr>
+      <w:rPr>
+        <w:rFonts w:hint="default"/>
+      </w:rPr>
+    </w:lvl>
+    <w:lvl w:ilvl="5">
+      <w:start w:val="1"/>
+      <w:numFmt w:val="decimal"/>
+      <w:lvlText w:val="%1.%2.%3.%4.%5.%6"/>
+      <w:lvlJc w:val="left"/>
+      <w:pPr>
+        <w:ind w:left="5040" w:hanging="1440"/>
+      </w:pPr>
+      <w:rPr>
+        <w:rFonts w:hint="default"/>
+      </w:rPr>
+    </w:lvl>
+    <w:lvl w:ilvl="6">
+      <w:start w:val="1"/>
+      <w:numFmt w:val="decimal"/>
+      <w:lvlText w:val="%1.%2.%3.%4.%5.%6.%7"/>
+      <w:lvlJc w:val="left"/>
+      <w:pPr>
+        <w:ind w:left="5760" w:hanging="1440"/>
+      </w:pPr>
+      <w:rPr>
+        <w:rFonts w:hint="default"/>
+      </w:rPr>
+    </w:lvl>
+    <w:lvl w:ilvl="7">
+      <w:start w:val="1"/>
+      <w:numFmt w:val="decimal"/>
+      <w:lvlText w:val="%1.%2.%3.%4.%5.%6.%7.%8"/>
+      <w:lvlJc w:val="left"/>
+      <w:pPr>
+        <w:ind w:left="6840" w:hanging="1800"/>
+      </w:pPr>
+      <w:rPr>
+        <w:rFonts w:hint="default"/>
+      </w:rPr>
+    </w:lvl>
+    <w:lvl w:ilvl="8">
+      <w:start w:val="1"/>
+      <w:numFmt w:val="decimal"/>
+      <w:lvlText w:val="%1.%2.%3.%4.%5.%6.%7.%8.%9"/>
+      <w:lvlJc w:val="left"/>
+      <w:pPr>
+        <w:ind w:left="7920" w:hanging="2160"/>
+      </w:pPr>
+      <w:rPr>
+        <w:rFonts w:hint="default"/>
+      </w:rPr>
+    </w:lvl>
+  </w:abstractNum>
+  <w:num w:numId="1">
+    <w:abstractNumId w:val="4"/>
+  </w:num>
+  <w:num w:numId="2">
+    <w:abstractNumId w:val="5"/>
+  </w:num>
+  <w:num w:numId="3">
+    <w:abstractNumId w:val="0"/>
+  </w:num>
+  <w:num w:numId="4">
+    <w:abstractNumId w:val="1"/>
+  </w:num>
+  <w:num w:numId="5">
+    <w:abstractNumId w:val="2"/>
+  </w:num>
+  <w:num w:numId="6">
+    <w:abstractNumId w:val="3"/>
+  </w:num>
+</w:numbering>
 </file>
 
 <file path=word/styles.xml><?xml version="1.0" encoding="utf-8"?>
@@ -203,6 +2427,47 @@
     <w:semiHidden/>
     <w:unhideWhenUsed/>
   </w:style>
+  <w:style w:type="paragraph" w:styleId="ListParagraph">
+    <w:name w:val="List Paragraph"/>
+    <w:basedOn w:val="Normal"/>
+    <w:uiPriority w:val="34"/>
+    <w:qFormat/>
+    <w:rsid w:val="00493E73"/>
+    <w:pPr>
+      <w:ind w:left="720"/>
+      <w:contextualSpacing/>
+    </w:pPr>
+  </w:style>
+  <w:style w:type="paragraph" w:styleId="BalloonText">
+    <w:name w:val="Balloon Text"/>
+    <w:basedOn w:val="Normal"/>
+    <w:link w:val="BalloonTextChar"/>
+    <w:uiPriority w:val="99"/>
+    <w:semiHidden/>
+    <w:unhideWhenUsed/>
+    <w:rsid w:val="005B647C"/>
+    <w:pPr>
+      <w:spacing w:after="0" w:line="240" w:lineRule="auto"/>
+    </w:pPr>
+    <w:rPr>
+      <w:rFonts w:ascii="Tahoma" w:hAnsi="Tahoma" w:cs="Tahoma"/>
+      <w:sz w:val="16"/>
+      <w:szCs w:val="16"/>
+    </w:rPr>
+  </w:style>
+  <w:style w:type="character" w:customStyle="1" w:styleId="BalloonTextChar">
+    <w:name w:val="Balloon Text Char"/>
+    <w:basedOn w:val="DefaultParagraphFont"/>
+    <w:link w:val="BalloonText"/>
+    <w:uiPriority w:val="99"/>
+    <w:semiHidden/>
+    <w:rsid w:val="005B647C"/>
+    <w:rPr>
+      <w:rFonts w:ascii="Tahoma" w:hAnsi="Tahoma" w:cs="Tahoma"/>
+      <w:sz w:val="16"/>
+      <w:szCs w:val="16"/>
+    </w:rPr>
+  </w:style>
 </w:styles>
 </file>
 
@@ -392,6 +2657,47 @@
     <w:uiPriority w:val="99"/>
     <w:semiHidden/>
     <w:unhideWhenUsed/>
+  </w:style>
+  <w:style w:type="paragraph" w:styleId="ListParagraph">
+    <w:name w:val="List Paragraph"/>
+    <w:basedOn w:val="Normal"/>
+    <w:uiPriority w:val="34"/>
+    <w:qFormat/>
+    <w:rsid w:val="00493E73"/>
+    <w:pPr>
+      <w:ind w:left="720"/>
+      <w:contextualSpacing/>
+    </w:pPr>
+  </w:style>
+  <w:style w:type="paragraph" w:styleId="BalloonText">
+    <w:name w:val="Balloon Text"/>
+    <w:basedOn w:val="Normal"/>
+    <w:link w:val="BalloonTextChar"/>
+    <w:uiPriority w:val="99"/>
+    <w:semiHidden/>
+    <w:unhideWhenUsed/>
+    <w:rsid w:val="005B647C"/>
+    <w:pPr>
+      <w:spacing w:after="0" w:line="240" w:lineRule="auto"/>
+    </w:pPr>
+    <w:rPr>
+      <w:rFonts w:ascii="Tahoma" w:hAnsi="Tahoma" w:cs="Tahoma"/>
+      <w:sz w:val="16"/>
+      <w:szCs w:val="16"/>
+    </w:rPr>
+  </w:style>
+  <w:style w:type="character" w:customStyle="1" w:styleId="BalloonTextChar">
+    <w:name w:val="Balloon Text Char"/>
+    <w:basedOn w:val="DefaultParagraphFont"/>
+    <w:link w:val="BalloonText"/>
+    <w:uiPriority w:val="99"/>
+    <w:semiHidden/>
+    <w:rsid w:val="005B647C"/>
+    <w:rPr>
+      <w:rFonts w:ascii="Tahoma" w:hAnsi="Tahoma" w:cs="Tahoma"/>
+      <w:sz w:val="16"/>
+      <w:szCs w:val="16"/>
+    </w:rPr>
   </w:style>
 </w:styles>
 </file>

</xml_diff>